<commit_message>
2. Added header menu
</commit_message>
<xml_diff>
--- a/Doca.docx
+++ b/Doca.docx
@@ -169,17 +169,7 @@
           <w:iCs w:val="false"/>
           <w:color w:val="000000"/>
         </w:rPr>
-        <w:t xml:space="preserve"> - </w:t>
-      </w:r>
-      <w:r>
-        <w:rPr>
-          <w:b w:val="false"/>
-          <w:bCs w:val="false"/>
-          <w:i w:val="false"/>
-          <w:iCs w:val="false"/>
-          <w:color w:val="000000"/>
-        </w:rPr>
-        <w:t xml:space="preserve"> файл конфигурации для eslint.</w:t>
+        <w:t xml:space="preserve"> -  файл конфигурации для eslint.</w:t>
       </w:r>
     </w:p>
     <w:p>
@@ -360,57 +350,16 @@
           <w:lang w:val="en-US"/>
         </w:rPr>
       </w:pPr>
-      <w:hyperlink r:id="rId3">
-        <w:r>
-          <w:rPr>
-            <w:rStyle w:val="Hyperlink"/>
-            <w:b w:val="false"/>
-            <w:bCs w:val="false"/>
-            <w:i w:val="false"/>
-            <w:iCs w:val="false"/>
-            <w:color w:val="000000"/>
-          </w:rPr>
-          <w:t>https://www.youtube.com/watch?v=KZb53sf-PEg</w:t>
-        </w:r>
-      </w:hyperlink>
-    </w:p>
-    <w:p>
-      <w:pPr>
-        <w:pStyle w:val="Normal"/>
-        <w:widowControl/>
-        <w:suppressAutoHyphens w:val="true"/>
-        <w:bidi w:val="0"/>
-        <w:spacing w:lineRule="auto" w:line="259" w:before="0" w:after="160"/>
-        <w:ind w:hanging="0" w:left="-113" w:right="0"/>
-        <w:jc w:val="both"/>
-        <w:rPr>
-          <w:lang w:val="en-US"/>
-        </w:rPr>
-      </w:pPr>
-      <w:r>
-        <w:rPr>
-          <w:b w:val="false"/>
-          <w:bCs w:val="false"/>
+      <w:r>
+        <w:rPr>
+          <w:b/>
+          <w:bCs/>
           <w:i w:val="false"/>
           <w:iCs w:val="false"/>
           <w:color w:val="000000"/>
         </w:rPr>
-        <w:t>13-05</w:t>
-      </w:r>
-    </w:p>
-    <w:p>
-      <w:pPr>
-        <w:pStyle w:val="Normal"/>
-        <w:widowControl/>
-        <w:suppressAutoHyphens w:val="true"/>
-        <w:bidi w:val="0"/>
-        <w:spacing w:lineRule="auto" w:line="259" w:before="0" w:after="160"/>
-        <w:ind w:hanging="0" w:left="-113" w:right="0"/>
-        <w:jc w:val="both"/>
-        <w:rPr>
-          <w:lang w:val="en-US"/>
-        </w:rPr>
-      </w:pPr>
+        <w:t xml:space="preserve">layout </w:t>
+      </w:r>
       <w:r>
         <w:rPr>
           <w:b w:val="false"/>
@@ -419,29 +368,1787 @@
           <w:iCs w:val="false"/>
           <w:color w:val="000000"/>
         </w:rPr>
-      </w:r>
-    </w:p>
-    <w:p>
-      <w:pPr>
-        <w:pStyle w:val="Normal"/>
-        <w:widowControl/>
-        <w:suppressAutoHyphens w:val="true"/>
-        <w:bidi w:val="0"/>
-        <w:spacing w:lineRule="auto" w:line="259" w:before="0" w:after="160"/>
-        <w:ind w:hanging="0" w:left="-113" w:right="0"/>
-        <w:jc w:val="both"/>
-        <w:rPr>
-          <w:lang w:val="en-US"/>
-        </w:rPr>
-      </w:pPr>
-      <w:r>
-        <w:rPr>
+        <w:t>может быть несколько.</w:t>
+      </w:r>
+    </w:p>
+    <w:p>
+      <w:pPr>
+        <w:pStyle w:val="Normal"/>
+        <w:widowControl/>
+        <w:suppressAutoHyphens w:val="true"/>
+        <w:bidi w:val="0"/>
+        <w:spacing w:lineRule="auto" w:line="259" w:before="0" w:after="160"/>
+        <w:ind w:hanging="0" w:left="-113" w:right="0"/>
+        <w:jc w:val="both"/>
+        <w:rPr>
+          <w:lang w:val="en-US"/>
+        </w:rPr>
+      </w:pPr>
+      <w:r>
+        <w:rPr>
+          <w:lang w:val="en-US"/>
+        </w:rPr>
+      </w:r>
+    </w:p>
+    <w:p>
+      <w:pPr>
+        <w:pStyle w:val="Normal"/>
+        <w:widowControl/>
+        <w:suppressAutoHyphens w:val="true"/>
+        <w:bidi w:val="0"/>
+        <w:spacing w:lineRule="auto" w:line="259" w:before="0" w:after="160"/>
+        <w:ind w:hanging="0" w:left="-113" w:right="0"/>
+        <w:jc w:val="both"/>
+        <w:rPr>
+          <w:lang w:val="en-US"/>
+        </w:rPr>
+      </w:pPr>
+      <w:r>
+        <w:rPr>
+          <w:rStyle w:val="Hyperlink"/>
           <w:b w:val="false"/>
           <w:bCs w:val="false"/>
           <w:i w:val="false"/>
           <w:iCs w:val="false"/>
           <w:color w:val="000000"/>
         </w:rPr>
+        <w:t>https://www.heroui.com/</w:t>
+      </w:r>
+    </w:p>
+    <w:p>
+      <w:pPr>
+        <w:pStyle w:val="Normal"/>
+        <w:widowControl/>
+        <w:suppressAutoHyphens w:val="true"/>
+        <w:bidi w:val="0"/>
+        <w:spacing w:lineRule="auto" w:line="259" w:before="0" w:after="160"/>
+        <w:ind w:hanging="0" w:left="-113" w:right="0"/>
+        <w:jc w:val="center"/>
+        <w:rPr>
+          <w:b/>
+          <w:bCs/>
+        </w:rPr>
+      </w:pPr>
+      <w:r>
+        <w:rPr>
+          <w:b/>
+          <w:bCs/>
+          <w:i w:val="false"/>
+          <w:iCs w:val="false"/>
+          <w:color w:val="000000"/>
+        </w:rPr>
+        <w:t>npm install -g heroui-cli</w:t>
+      </w:r>
+    </w:p>
+    <w:p>
+      <w:pPr>
+        <w:pStyle w:val="Normal"/>
+        <w:widowControl/>
+        <w:suppressAutoHyphens w:val="true"/>
+        <w:bidi w:val="0"/>
+        <w:spacing w:lineRule="auto" w:line="259" w:before="0" w:after="160"/>
+        <w:ind w:hanging="0" w:left="-113" w:right="0"/>
+        <w:jc w:val="center"/>
+        <w:rPr>
+          <w:b/>
+          <w:bCs/>
+        </w:rPr>
+      </w:pPr>
+      <w:r>
+        <w:rPr>
+          <w:b/>
+          <w:bCs/>
+          <w:i w:val="false"/>
+          <w:iCs w:val="false"/>
+          <w:color w:val="000000"/>
+        </w:rPr>
+        <w:t>npm install @heroui/react@latest</w:t>
+      </w:r>
+    </w:p>
+    <w:p>
+      <w:pPr>
+        <w:pStyle w:val="Normal"/>
+        <w:widowControl/>
+        <w:suppressAutoHyphens w:val="true"/>
+        <w:bidi w:val="0"/>
+        <w:spacing w:lineRule="auto" w:line="259" w:before="0" w:after="160"/>
+        <w:ind w:hanging="0" w:left="-113" w:right="0"/>
+        <w:jc w:val="left"/>
+        <w:rPr>
+          <w:b w:val="false"/>
+          <w:bCs w:val="false"/>
+        </w:rPr>
+      </w:pPr>
+      <w:r>
+        <w:rPr>
+          <w:b w:val="false"/>
+          <w:bCs w:val="false"/>
+          <w:i w:val="false"/>
+          <w:iCs w:val="false"/>
+          <w:color w:val="000000"/>
+        </w:rPr>
+        <w:t>Можем устанавливать отдельные компоненты по отдельности:</w:t>
+      </w:r>
+    </w:p>
+    <w:p>
+      <w:pPr>
+        <w:pStyle w:val="Normal"/>
+        <w:widowControl/>
+        <w:suppressAutoHyphens w:val="true"/>
+        <w:bidi w:val="0"/>
+        <w:spacing w:lineRule="auto" w:line="259" w:before="0" w:after="160"/>
+        <w:ind w:hanging="0" w:left="-113" w:right="0"/>
+        <w:jc w:val="left"/>
+        <w:rPr>
+          <w:i w:val="false"/>
+          <w:i w:val="false"/>
+          <w:iCs w:val="false"/>
+          <w:color w:val="000000"/>
+        </w:rPr>
+      </w:pPr>
+      <w:r>
+        <w:rPr>
+          <w:i w:val="false"/>
+          <w:iCs w:val="false"/>
+          <w:color w:val="000000"/>
+        </w:rPr>
+        <w:drawing>
+          <wp:anchor behindDoc="0" distT="0" distB="0" distL="0" distR="0" simplePos="0" locked="0" layoutInCell="0" allowOverlap="1" relativeHeight="2">
+            <wp:simplePos x="0" y="0"/>
+            <wp:positionH relativeFrom="column">
+              <wp:align>center</wp:align>
+            </wp:positionH>
+            <wp:positionV relativeFrom="paragraph">
+              <wp:posOffset>635</wp:posOffset>
+            </wp:positionV>
+            <wp:extent cx="4786630" cy="2466340"/>
+            <wp:effectExtent l="0" t="0" r="0" b="0"/>
+            <wp:wrapSquare wrapText="largest"/>
+            <wp:docPr id="1" name="Изображение1" descr=""/>
+            <wp:cNvGraphicFramePr>
+              <a:graphicFrameLocks xmlns:a="http://schemas.openxmlformats.org/drawingml/2006/main" noChangeAspect="1"/>
+            </wp:cNvGraphicFramePr>
+            <a:graphic xmlns:a="http://schemas.openxmlformats.org/drawingml/2006/main">
+              <a:graphicData uri="http://schemas.openxmlformats.org/drawingml/2006/picture">
+                <pic:pic xmlns:pic="http://schemas.openxmlformats.org/drawingml/2006/picture">
+                  <pic:nvPicPr>
+                    <pic:cNvPr id="1" name="Изображение1" descr=""/>
+                    <pic:cNvPicPr>
+                      <a:picLocks noChangeAspect="1" noChangeArrowheads="1"/>
+                    </pic:cNvPicPr>
+                  </pic:nvPicPr>
+                  <pic:blipFill>
+                    <a:blip r:embed="rId2"/>
+                    <a:stretch>
+                      <a:fillRect/>
+                    </a:stretch>
+                  </pic:blipFill>
+                  <pic:spPr bwMode="auto">
+                    <a:xfrm>
+                      <a:off x="0" y="0"/>
+                      <a:ext cx="4786630" cy="2466340"/>
+                    </a:xfrm>
+                    <a:prstGeom prst="rect">
+                      <a:avLst/>
+                    </a:prstGeom>
+                  </pic:spPr>
+                </pic:pic>
+              </a:graphicData>
+            </a:graphic>
+          </wp:anchor>
+        </w:drawing>
+      </w:r>
+    </w:p>
+    <w:p>
+      <w:pPr>
+        <w:pStyle w:val="Normal"/>
+        <w:widowControl/>
+        <w:suppressAutoHyphens w:val="true"/>
+        <w:bidi w:val="0"/>
+        <w:spacing w:lineRule="auto" w:line="259" w:before="0" w:after="160"/>
+        <w:ind w:hanging="0" w:left="-113" w:right="0"/>
+        <w:jc w:val="both"/>
+        <w:rPr>
+          <w:lang w:val="en-US"/>
+        </w:rPr>
+      </w:pPr>
+      <w:r>
+        <w:rPr>
+          <w:lang w:val="en-US"/>
+        </w:rPr>
+      </w:r>
+    </w:p>
+    <w:p>
+      <w:pPr>
+        <w:pStyle w:val="Normal"/>
+        <w:widowControl/>
+        <w:suppressAutoHyphens w:val="true"/>
+        <w:bidi w:val="0"/>
+        <w:spacing w:lineRule="auto" w:line="259" w:before="0" w:after="160"/>
+        <w:ind w:hanging="0" w:left="-113" w:right="0"/>
+        <w:jc w:val="both"/>
+        <w:rPr>
+          <w:lang w:val="en-US"/>
+        </w:rPr>
+      </w:pPr>
+      <w:r>
+        <w:rPr>
+          <w:lang w:val="en-US"/>
+        </w:rPr>
+      </w:r>
+    </w:p>
+    <w:p>
+      <w:pPr>
+        <w:pStyle w:val="Normal"/>
+        <w:widowControl/>
+        <w:suppressAutoHyphens w:val="true"/>
+        <w:bidi w:val="0"/>
+        <w:spacing w:lineRule="auto" w:line="259" w:before="0" w:after="160"/>
+        <w:ind w:hanging="0" w:left="-113" w:right="0"/>
+        <w:jc w:val="both"/>
+        <w:rPr>
+          <w:lang w:val="en-US"/>
+        </w:rPr>
+      </w:pPr>
+      <w:r>
+        <w:rPr>
+          <w:lang w:val="en-US"/>
+        </w:rPr>
+      </w:r>
+    </w:p>
+    <w:p>
+      <w:pPr>
+        <w:pStyle w:val="Normal"/>
+        <w:widowControl/>
+        <w:suppressAutoHyphens w:val="true"/>
+        <w:bidi w:val="0"/>
+        <w:spacing w:lineRule="auto" w:line="259" w:before="0" w:after="160"/>
+        <w:ind w:hanging="0" w:left="-113" w:right="0"/>
+        <w:jc w:val="both"/>
+        <w:rPr>
+          <w:lang w:val="en-US"/>
+        </w:rPr>
+      </w:pPr>
+      <w:r>
+        <w:rPr>
+          <w:lang w:val="en-US"/>
+        </w:rPr>
+      </w:r>
+    </w:p>
+    <w:p>
+      <w:pPr>
+        <w:pStyle w:val="Normal"/>
+        <w:widowControl/>
+        <w:suppressAutoHyphens w:val="true"/>
+        <w:bidi w:val="0"/>
+        <w:spacing w:lineRule="auto" w:line="259" w:before="0" w:after="160"/>
+        <w:ind w:hanging="0" w:left="-113" w:right="0"/>
+        <w:jc w:val="both"/>
+        <w:rPr>
+          <w:lang w:val="en-US"/>
+        </w:rPr>
+      </w:pPr>
+      <w:r>
+        <w:rPr>
+          <w:lang w:val="en-US"/>
+        </w:rPr>
+      </w:r>
+    </w:p>
+    <w:p>
+      <w:pPr>
+        <w:pStyle w:val="Normal"/>
+        <w:widowControl/>
+        <w:suppressAutoHyphens w:val="true"/>
+        <w:bidi w:val="0"/>
+        <w:spacing w:lineRule="auto" w:line="259" w:before="0" w:after="160"/>
+        <w:ind w:hanging="0" w:left="-113" w:right="0"/>
+        <w:jc w:val="both"/>
+        <w:rPr>
+          <w:lang w:val="en-US"/>
+        </w:rPr>
+      </w:pPr>
+      <w:r>
+        <w:rPr>
+          <w:lang w:val="en-US"/>
+        </w:rPr>
+      </w:r>
+    </w:p>
+    <w:p>
+      <w:pPr>
+        <w:pStyle w:val="Normal"/>
+        <w:widowControl/>
+        <w:suppressAutoHyphens w:val="true"/>
+        <w:bidi w:val="0"/>
+        <w:spacing w:lineRule="auto" w:line="259" w:before="0" w:after="160"/>
+        <w:ind w:hanging="0" w:left="-113" w:right="0"/>
+        <w:jc w:val="both"/>
+        <w:rPr>
+          <w:lang w:val="en-US"/>
+        </w:rPr>
+      </w:pPr>
+      <w:r>
+        <w:rPr>
+          <w:lang w:val="en-US"/>
+        </w:rPr>
+      </w:r>
+    </w:p>
+    <w:p>
+      <w:pPr>
+        <w:pStyle w:val="Normal"/>
+        <w:widowControl/>
+        <w:suppressAutoHyphens w:val="true"/>
+        <w:bidi w:val="0"/>
+        <w:spacing w:lineRule="auto" w:line="259" w:before="0" w:after="160"/>
+        <w:ind w:hanging="0" w:left="-113" w:right="0"/>
+        <w:jc w:val="both"/>
+        <w:rPr>
+          <w:lang w:val="en-US"/>
+        </w:rPr>
+      </w:pPr>
+      <w:r>
+        <w:rPr>
+          <w:lang w:val="en-US"/>
+        </w:rPr>
+      </w:r>
+    </w:p>
+    <w:p>
+      <w:pPr>
+        <w:pStyle w:val="Normal"/>
+        <w:widowControl/>
+        <w:suppressAutoHyphens w:val="true"/>
+        <w:bidi w:val="0"/>
+        <w:spacing w:lineRule="auto" w:line="259" w:before="0" w:after="160"/>
+        <w:ind w:hanging="0" w:left="-113" w:right="0"/>
+        <w:jc w:val="both"/>
+        <w:rPr>
+          <w:b/>
+          <w:bCs/>
+          <w:lang w:val="en-US"/>
+        </w:rPr>
+      </w:pPr>
+      <w:r>
+        <w:rPr>
+          <w:b/>
+          <w:bCs/>
+          <w:lang w:val="en-US"/>
+        </w:rPr>
+      </w:r>
+    </w:p>
+    <w:p>
+      <w:pPr>
+        <w:pStyle w:val="Normal"/>
+        <w:widowControl/>
+        <w:suppressAutoHyphens w:val="true"/>
+        <w:bidi w:val="0"/>
+        <w:spacing w:lineRule="auto" w:line="259" w:before="0" w:after="160"/>
+        <w:ind w:hanging="0" w:left="-113" w:right="0"/>
+        <w:jc w:val="both"/>
+        <w:rPr>
+          <w:b/>
+          <w:bCs/>
+          <w:lang w:val="en-US"/>
+        </w:rPr>
+      </w:pPr>
+      <w:r>
+        <w:rPr>
+          <w:b/>
+          <w:bCs/>
+          <w:lang w:val="en-US"/>
+        </w:rPr>
+      </w:r>
+    </w:p>
+    <w:p>
+      <w:pPr>
+        <w:pStyle w:val="Normal"/>
+        <w:widowControl/>
+        <w:suppressAutoHyphens w:val="true"/>
+        <w:bidi w:val="0"/>
+        <w:spacing w:lineRule="auto" w:line="259" w:before="0" w:after="160"/>
+        <w:ind w:hanging="0" w:left="-113" w:right="0"/>
+        <w:jc w:val="both"/>
+        <w:rPr>
+          <w:b/>
+          <w:bCs/>
+          <w:lang w:val="en-US"/>
+        </w:rPr>
+      </w:pPr>
+      <w:r>
+        <w:rPr>
+          <w:b/>
+          <w:bCs/>
+          <w:lang w:val="en-US"/>
+        </w:rPr>
+      </w:r>
+    </w:p>
+    <w:p>
+      <w:pPr>
+        <w:pStyle w:val="Normal"/>
+        <w:widowControl/>
+        <w:suppressAutoHyphens w:val="true"/>
+        <w:bidi w:val="0"/>
+        <w:spacing w:lineRule="auto" w:line="259" w:before="0" w:after="160"/>
+        <w:ind w:hanging="0" w:left="-113" w:right="0"/>
+        <w:jc w:val="both"/>
+        <w:rPr>
+          <w:b/>
+          <w:bCs/>
+          <w:lang w:val="en-US"/>
+        </w:rPr>
+      </w:pPr>
+      <w:r>
+        <w:rPr>
+          <w:b/>
+          <w:bCs/>
+          <w:lang w:val="en-US"/>
+        </w:rPr>
+      </w:r>
+    </w:p>
+    <w:p>
+      <w:pPr>
+        <w:pStyle w:val="Normal"/>
+        <w:widowControl/>
+        <w:suppressAutoHyphens w:val="true"/>
+        <w:bidi w:val="0"/>
+        <w:spacing w:lineRule="auto" w:line="259" w:before="0" w:after="160"/>
+        <w:ind w:hanging="0" w:left="-113" w:right="0"/>
+        <w:jc w:val="both"/>
+        <w:rPr>
+          <w:b/>
+          <w:bCs/>
+          <w:lang w:val="en-US"/>
+        </w:rPr>
+      </w:pPr>
+      <w:r>
+        <w:rPr>
+          <w:b/>
+          <w:bCs/>
+          <w:lang w:val="en-US"/>
+        </w:rPr>
+      </w:r>
+    </w:p>
+    <w:p>
+      <w:pPr>
+        <w:pStyle w:val="Normal"/>
+        <w:widowControl/>
+        <w:suppressAutoHyphens w:val="true"/>
+        <w:bidi w:val="0"/>
+        <w:spacing w:lineRule="auto" w:line="259" w:before="0" w:after="160"/>
+        <w:ind w:hanging="0" w:left="-113" w:right="0"/>
+        <w:jc w:val="both"/>
+        <w:rPr>
+          <w:b/>
+          <w:bCs/>
+          <w:lang w:val="en-US"/>
+        </w:rPr>
+      </w:pPr>
+      <w:r>
+        <w:rPr>
+          <w:b/>
+          <w:bCs/>
+          <w:lang w:val="en-US"/>
+        </w:rPr>
+        <w:t>layout.jsx</w:t>
+      </w:r>
+    </w:p>
+    <w:p>
+      <w:pPr>
+        <w:pStyle w:val="Normal"/>
+        <w:widowControl/>
+        <w:suppressAutoHyphens w:val="true"/>
+        <w:bidi w:val="0"/>
+        <w:spacing w:lineRule="auto" w:line="259" w:before="0" w:after="160"/>
+        <w:ind w:hanging="0" w:left="-113" w:right="0"/>
+        <w:jc w:val="both"/>
+        <w:rPr>
+          <w:lang w:val="en-US"/>
+        </w:rPr>
+      </w:pPr>
+      <w:r>
+        <w:rPr>
+          <w:lang w:val="en-US"/>
+        </w:rPr>
+        <w:drawing>
+          <wp:anchor behindDoc="0" distT="0" distB="0" distL="0" distR="0" simplePos="0" locked="0" layoutInCell="0" allowOverlap="1" relativeHeight="3">
+            <wp:simplePos x="0" y="0"/>
+            <wp:positionH relativeFrom="column">
+              <wp:posOffset>-36195</wp:posOffset>
+            </wp:positionH>
+            <wp:positionV relativeFrom="paragraph">
+              <wp:posOffset>-54610</wp:posOffset>
+            </wp:positionV>
+            <wp:extent cx="7125970" cy="1170940"/>
+            <wp:effectExtent l="0" t="0" r="0" b="0"/>
+            <wp:wrapSquare wrapText="largest"/>
+            <wp:docPr id="2" name="Изображение2" descr=""/>
+            <wp:cNvGraphicFramePr>
+              <a:graphicFrameLocks xmlns:a="http://schemas.openxmlformats.org/drawingml/2006/main" noChangeAspect="1"/>
+            </wp:cNvGraphicFramePr>
+            <a:graphic xmlns:a="http://schemas.openxmlformats.org/drawingml/2006/main">
+              <a:graphicData uri="http://schemas.openxmlformats.org/drawingml/2006/picture">
+                <pic:pic xmlns:pic="http://schemas.openxmlformats.org/drawingml/2006/picture">
+                  <pic:nvPicPr>
+                    <pic:cNvPr id="2" name="Изображение2" descr=""/>
+                    <pic:cNvPicPr>
+                      <a:picLocks noChangeAspect="1" noChangeArrowheads="1"/>
+                    </pic:cNvPicPr>
+                  </pic:nvPicPr>
+                  <pic:blipFill>
+                    <a:blip r:embed="rId3"/>
+                    <a:stretch>
+                      <a:fillRect/>
+                    </a:stretch>
+                  </pic:blipFill>
+                  <pic:spPr bwMode="auto">
+                    <a:xfrm>
+                      <a:off x="0" y="0"/>
+                      <a:ext cx="7125970" cy="1170940"/>
+                    </a:xfrm>
+                    <a:prstGeom prst="rect">
+                      <a:avLst/>
+                    </a:prstGeom>
+                  </pic:spPr>
+                </pic:pic>
+              </a:graphicData>
+            </a:graphic>
+          </wp:anchor>
+        </w:drawing>
+      </w:r>
+    </w:p>
+    <w:p>
+      <w:pPr>
+        <w:pStyle w:val="Normal"/>
+        <w:widowControl/>
+        <w:suppressAutoHyphens w:val="true"/>
+        <w:bidi w:val="0"/>
+        <w:spacing w:lineRule="auto" w:line="259" w:before="0" w:after="160"/>
+        <w:ind w:hanging="0" w:left="-113" w:right="0"/>
+        <w:jc w:val="both"/>
+        <w:rPr>
+          <w:lang w:val="en-US"/>
+        </w:rPr>
+      </w:pPr>
+      <w:r>
+        <w:rPr>
+          <w:rFonts w:ascii="JetBrains Mono NL;Regular;Droid Sans Mono;monospace;monospace" w:hAnsi="JetBrains Mono NL;Regular;Droid Sans Mono;monospace;monospace"/>
+          <w:b w:val="false"/>
+          <w:color w:val="C586C0"/>
+          <w:sz w:val="24"/>
+          <w:shd w:fill="1F1F1F" w:val="clear"/>
+          <w:lang w:val="en-US"/>
+        </w:rPr>
+        <w:t>import</w:t>
+      </w:r>
+      <w:r>
+        <w:rPr>
+          <w:rFonts w:ascii="JetBrains Mono NL;Regular;Droid Sans Mono;monospace;monospace" w:hAnsi="JetBrains Mono NL;Regular;Droid Sans Mono;monospace;monospace"/>
+          <w:b w:val="false"/>
+          <w:color w:val="CCCCCC"/>
+          <w:sz w:val="24"/>
+          <w:shd w:fill="1F1F1F" w:val="clear"/>
+          <w:lang w:val="en-US"/>
+        </w:rPr>
+        <w:t xml:space="preserve"> { </w:t>
+      </w:r>
+      <w:r>
+        <w:rPr>
+          <w:rFonts w:ascii="JetBrains Mono NL;Regular;Droid Sans Mono;monospace;monospace" w:hAnsi="JetBrains Mono NL;Regular;Droid Sans Mono;monospace;monospace"/>
+          <w:b w:val="false"/>
+          <w:color w:val="9CDCFE"/>
+          <w:sz w:val="24"/>
+          <w:shd w:fill="1F1F1F" w:val="clear"/>
+          <w:lang w:val="en-US"/>
+        </w:rPr>
+        <w:t>HeroUIProvider</w:t>
+      </w:r>
+      <w:r>
+        <w:rPr>
+          <w:rFonts w:ascii="JetBrains Mono NL;Regular;Droid Sans Mono;monospace;monospace" w:hAnsi="JetBrains Mono NL;Regular;Droid Sans Mono;monospace;monospace"/>
+          <w:b w:val="false"/>
+          <w:color w:val="CCCCCC"/>
+          <w:sz w:val="24"/>
+          <w:shd w:fill="1F1F1F" w:val="clear"/>
+          <w:lang w:val="en-US"/>
+        </w:rPr>
+        <w:t xml:space="preserve"> } </w:t>
+      </w:r>
+      <w:r>
+        <w:rPr>
+          <w:rFonts w:ascii="JetBrains Mono NL;Regular;Droid Sans Mono;monospace;monospace" w:hAnsi="JetBrains Mono NL;Regular;Droid Sans Mono;monospace;monospace"/>
+          <w:b w:val="false"/>
+          <w:color w:val="C586C0"/>
+          <w:sz w:val="24"/>
+          <w:shd w:fill="1F1F1F" w:val="clear"/>
+          <w:lang w:val="en-US"/>
+        </w:rPr>
+        <w:t>from</w:t>
+      </w:r>
+      <w:r>
+        <w:rPr>
+          <w:rFonts w:ascii="JetBrains Mono NL;Regular;Droid Sans Mono;monospace;monospace" w:hAnsi="JetBrains Mono NL;Regular;Droid Sans Mono;monospace;monospace"/>
+          <w:b w:val="false"/>
+          <w:color w:val="CCCCCC"/>
+          <w:sz w:val="24"/>
+          <w:shd w:fill="1F1F1F" w:val="clear"/>
+          <w:lang w:val="en-US"/>
+        </w:rPr>
+        <w:t xml:space="preserve"> </w:t>
+      </w:r>
+      <w:r>
+        <w:rPr>
+          <w:rFonts w:ascii="JetBrains Mono NL;Regular;Droid Sans Mono;monospace;monospace" w:hAnsi="JetBrains Mono NL;Regular;Droid Sans Mono;monospace;monospace"/>
+          <w:b w:val="false"/>
+          <w:color w:val="CE9178"/>
+          <w:sz w:val="24"/>
+          <w:shd w:fill="1F1F1F" w:val="clear"/>
+          <w:lang w:val="en-US"/>
+        </w:rPr>
+        <w:t>'@heroui/system'</w:t>
+      </w:r>
+      <w:r>
+        <w:rPr>
+          <w:rFonts w:ascii="JetBrains Mono NL;Regular;Droid Sans Mono;monospace;monospace" w:hAnsi="JetBrains Mono NL;Regular;Droid Sans Mono;monospace;monospace"/>
+          <w:b w:val="false"/>
+          <w:color w:val="CCCCCC"/>
+          <w:sz w:val="24"/>
+          <w:shd w:fill="1F1F1F" w:val="clear"/>
+          <w:lang w:val="en-US"/>
+        </w:rPr>
+        <w:t>;</w:t>
+      </w:r>
+    </w:p>
+    <w:p>
+      <w:pPr>
+        <w:pStyle w:val="Normal"/>
+        <w:widowControl/>
+        <w:suppressAutoHyphens w:val="true"/>
+        <w:bidi w:val="0"/>
+        <w:spacing w:lineRule="auto" w:line="259" w:before="0" w:after="160"/>
+        <w:ind w:hanging="0" w:left="-113" w:right="0"/>
+        <w:jc w:val="both"/>
+        <w:rPr>
+          <w:lang w:val="en-US"/>
+        </w:rPr>
+      </w:pPr>
+      <w:r>
+        <w:rPr>
+          <w:lang w:val="en-US"/>
+        </w:rPr>
+        <w:drawing>
+          <wp:anchor behindDoc="0" distT="0" distB="0" distL="0" distR="0" simplePos="0" locked="0" layoutInCell="0" allowOverlap="1" relativeHeight="4">
+            <wp:simplePos x="0" y="0"/>
+            <wp:positionH relativeFrom="column">
+              <wp:align>center</wp:align>
+            </wp:positionH>
+            <wp:positionV relativeFrom="paragraph">
+              <wp:posOffset>635</wp:posOffset>
+            </wp:positionV>
+            <wp:extent cx="7125970" cy="1557655"/>
+            <wp:effectExtent l="0" t="0" r="0" b="0"/>
+            <wp:wrapSquare wrapText="largest"/>
+            <wp:docPr id="3" name="Изображение3" descr=""/>
+            <wp:cNvGraphicFramePr>
+              <a:graphicFrameLocks xmlns:a="http://schemas.openxmlformats.org/drawingml/2006/main" noChangeAspect="1"/>
+            </wp:cNvGraphicFramePr>
+            <a:graphic xmlns:a="http://schemas.openxmlformats.org/drawingml/2006/main">
+              <a:graphicData uri="http://schemas.openxmlformats.org/drawingml/2006/picture">
+                <pic:pic xmlns:pic="http://schemas.openxmlformats.org/drawingml/2006/picture">
+                  <pic:nvPicPr>
+                    <pic:cNvPr id="3" name="Изображение3" descr=""/>
+                    <pic:cNvPicPr>
+                      <a:picLocks noChangeAspect="1" noChangeArrowheads="1"/>
+                    </pic:cNvPicPr>
+                  </pic:nvPicPr>
+                  <pic:blipFill>
+                    <a:blip r:embed="rId4"/>
+                    <a:stretch>
+                      <a:fillRect/>
+                    </a:stretch>
+                  </pic:blipFill>
+                  <pic:spPr bwMode="auto">
+                    <a:xfrm>
+                      <a:off x="0" y="0"/>
+                      <a:ext cx="7125970" cy="1557655"/>
+                    </a:xfrm>
+                    <a:prstGeom prst="rect">
+                      <a:avLst/>
+                    </a:prstGeom>
+                  </pic:spPr>
+                </pic:pic>
+              </a:graphicData>
+            </a:graphic>
+          </wp:anchor>
+        </w:drawing>
+      </w:r>
+    </w:p>
+    <w:p>
+      <w:pPr>
+        <w:pStyle w:val="Normal"/>
+        <w:widowControl/>
+        <w:suppressAutoHyphens w:val="true"/>
+        <w:bidi w:val="0"/>
+        <w:spacing w:lineRule="auto" w:line="259" w:before="0" w:after="160"/>
+        <w:ind w:hanging="0" w:left="-113" w:right="0"/>
+        <w:jc w:val="both"/>
+        <w:rPr>
+          <w:lang w:val="en-US"/>
+        </w:rPr>
+      </w:pPr>
+      <w:r>
+        <w:rPr>
+          <w:lang w:val="en-US"/>
+        </w:rPr>
+        <w:t xml:space="preserve">Дальше нужно создать </w:t>
+      </w:r>
+      <w:r>
+        <w:rPr>
+          <w:b/>
+          <w:bCs/>
+          <w:lang w:val="en-US"/>
+        </w:rPr>
+        <w:t>hero.ts</w:t>
+      </w:r>
+      <w:r>
+        <w:rPr>
+          <w:lang w:val="en-US"/>
+        </w:rPr>
+        <w:t>.</w:t>
+      </w:r>
+    </w:p>
+    <w:p>
+      <w:pPr>
+        <w:pStyle w:val="Normal"/>
+        <w:widowControl/>
+        <w:suppressAutoHyphens w:val="true"/>
+        <w:bidi w:val="0"/>
+        <w:spacing w:lineRule="auto" w:line="259" w:before="0" w:after="160"/>
+        <w:ind w:hanging="0" w:left="-113" w:right="0"/>
+        <w:jc w:val="both"/>
+        <w:rPr>
+          <w:lang w:val="en-US"/>
+        </w:rPr>
+      </w:pPr>
+      <w:r>
+        <w:rPr>
+          <w:lang w:val="en-US"/>
+        </w:rPr>
+        <w:drawing>
+          <wp:anchor behindDoc="0" distT="0" distB="0" distL="0" distR="0" simplePos="0" locked="0" layoutInCell="0" allowOverlap="1" relativeHeight="5">
+            <wp:simplePos x="0" y="0"/>
+            <wp:positionH relativeFrom="column">
+              <wp:align>center</wp:align>
+            </wp:positionH>
+            <wp:positionV relativeFrom="paragraph">
+              <wp:posOffset>635</wp:posOffset>
+            </wp:positionV>
+            <wp:extent cx="7125970" cy="2855595"/>
+            <wp:effectExtent l="0" t="0" r="0" b="0"/>
+            <wp:wrapSquare wrapText="largest"/>
+            <wp:docPr id="4" name="Изображение4" descr=""/>
+            <wp:cNvGraphicFramePr>
+              <a:graphicFrameLocks xmlns:a="http://schemas.openxmlformats.org/drawingml/2006/main" noChangeAspect="1"/>
+            </wp:cNvGraphicFramePr>
+            <a:graphic xmlns:a="http://schemas.openxmlformats.org/drawingml/2006/main">
+              <a:graphicData uri="http://schemas.openxmlformats.org/drawingml/2006/picture">
+                <pic:pic xmlns:pic="http://schemas.openxmlformats.org/drawingml/2006/picture">
+                  <pic:nvPicPr>
+                    <pic:cNvPr id="4" name="Изображение4" descr=""/>
+                    <pic:cNvPicPr>
+                      <a:picLocks noChangeAspect="1" noChangeArrowheads="1"/>
+                    </pic:cNvPicPr>
+                  </pic:nvPicPr>
+                  <pic:blipFill>
+                    <a:blip r:embed="rId5"/>
+                    <a:stretch>
+                      <a:fillRect/>
+                    </a:stretch>
+                  </pic:blipFill>
+                  <pic:spPr bwMode="auto">
+                    <a:xfrm>
+                      <a:off x="0" y="0"/>
+                      <a:ext cx="7125970" cy="2855595"/>
+                    </a:xfrm>
+                    <a:prstGeom prst="rect">
+                      <a:avLst/>
+                    </a:prstGeom>
+                  </pic:spPr>
+                </pic:pic>
+              </a:graphicData>
+            </a:graphic>
+          </wp:anchor>
+        </w:drawing>
+        <w:drawing>
+          <wp:anchor behindDoc="0" distT="0" distB="0" distL="0" distR="0" simplePos="0" locked="0" layoutInCell="0" allowOverlap="1" relativeHeight="6">
+            <wp:simplePos x="0" y="0"/>
+            <wp:positionH relativeFrom="column">
+              <wp:posOffset>-67945</wp:posOffset>
+            </wp:positionH>
+            <wp:positionV relativeFrom="paragraph">
+              <wp:posOffset>3021965</wp:posOffset>
+            </wp:positionV>
+            <wp:extent cx="7125970" cy="1378585"/>
+            <wp:effectExtent l="0" t="0" r="0" b="0"/>
+            <wp:wrapSquare wrapText="largest"/>
+            <wp:docPr id="5" name="Изображение5" descr=""/>
+            <wp:cNvGraphicFramePr>
+              <a:graphicFrameLocks xmlns:a="http://schemas.openxmlformats.org/drawingml/2006/main" noChangeAspect="1"/>
+            </wp:cNvGraphicFramePr>
+            <a:graphic xmlns:a="http://schemas.openxmlformats.org/drawingml/2006/main">
+              <a:graphicData uri="http://schemas.openxmlformats.org/drawingml/2006/picture">
+                <pic:pic xmlns:pic="http://schemas.openxmlformats.org/drawingml/2006/picture">
+                  <pic:nvPicPr>
+                    <pic:cNvPr id="5" name="Изображение5" descr=""/>
+                    <pic:cNvPicPr>
+                      <a:picLocks noChangeAspect="1" noChangeArrowheads="1"/>
+                    </pic:cNvPicPr>
+                  </pic:nvPicPr>
+                  <pic:blipFill>
+                    <a:blip r:embed="rId6"/>
+                    <a:stretch>
+                      <a:fillRect/>
+                    </a:stretch>
+                  </pic:blipFill>
+                  <pic:spPr bwMode="auto">
+                    <a:xfrm>
+                      <a:off x="0" y="0"/>
+                      <a:ext cx="7125970" cy="1378585"/>
+                    </a:xfrm>
+                    <a:prstGeom prst="rect">
+                      <a:avLst/>
+                    </a:prstGeom>
+                  </pic:spPr>
+                </pic:pic>
+              </a:graphicData>
+            </a:graphic>
+          </wp:anchor>
+        </w:drawing>
+      </w:r>
+    </w:p>
+    <w:p>
+      <w:pPr>
+        <w:pStyle w:val="Normal"/>
+        <w:widowControl/>
+        <w:suppressAutoHyphens w:val="true"/>
+        <w:bidi w:val="0"/>
+        <w:spacing w:lineRule="auto" w:line="259" w:before="0" w:after="160"/>
+        <w:ind w:hanging="0" w:left="-113" w:right="0"/>
+        <w:jc w:val="both"/>
+        <w:rPr>
+          <w:lang w:val="en-US"/>
+        </w:rPr>
+      </w:pPr>
+      <w:r>
+        <w:rPr>
+          <w:lang w:val="en-US"/>
+        </w:rPr>
+        <w:t>И в global.css добавим:</w:t>
+      </w:r>
+    </w:p>
+    <w:p>
+      <w:pPr>
+        <w:pStyle w:val="Normal"/>
+        <w:widowControl/>
+        <w:suppressAutoHyphens w:val="true"/>
+        <w:bidi w:val="0"/>
+        <w:spacing w:lineRule="auto" w:line="259" w:before="0" w:after="160"/>
+        <w:ind w:hanging="0" w:left="-113" w:right="0"/>
+        <w:jc w:val="both"/>
+        <w:rPr>
+          <w:lang w:val="en-US"/>
+        </w:rPr>
+      </w:pPr>
+      <w:r>
+        <w:rPr>
+          <w:lang w:val="en-US"/>
+        </w:rPr>
+      </w:r>
+    </w:p>
+    <w:p>
+      <w:pPr>
+        <w:pStyle w:val="Normal"/>
+        <w:widowControl/>
+        <w:suppressAutoHyphens w:val="true"/>
+        <w:bidi w:val="0"/>
+        <w:spacing w:lineRule="auto" w:line="259" w:before="0" w:after="160"/>
+        <w:ind w:hanging="0" w:left="-113" w:right="0"/>
+        <w:jc w:val="both"/>
+        <w:rPr>
+          <w:lang w:val="en-US"/>
+        </w:rPr>
+      </w:pPr>
+      <w:r>
+        <w:rPr>
+          <w:lang w:val="en-US"/>
+        </w:rPr>
+        <w:drawing>
+          <wp:anchor behindDoc="0" distT="0" distB="0" distL="0" distR="0" simplePos="0" locked="0" layoutInCell="0" allowOverlap="1" relativeHeight="7">
+            <wp:simplePos x="0" y="0"/>
+            <wp:positionH relativeFrom="column">
+              <wp:align>center</wp:align>
+            </wp:positionH>
+            <wp:positionV relativeFrom="paragraph">
+              <wp:posOffset>635</wp:posOffset>
+            </wp:positionV>
+            <wp:extent cx="7125970" cy="1655445"/>
+            <wp:effectExtent l="0" t="0" r="0" b="0"/>
+            <wp:wrapSquare wrapText="largest"/>
+            <wp:docPr id="6" name="Изображение6" descr=""/>
+            <wp:cNvGraphicFramePr>
+              <a:graphicFrameLocks xmlns:a="http://schemas.openxmlformats.org/drawingml/2006/main" noChangeAspect="1"/>
+            </wp:cNvGraphicFramePr>
+            <a:graphic xmlns:a="http://schemas.openxmlformats.org/drawingml/2006/main">
+              <a:graphicData uri="http://schemas.openxmlformats.org/drawingml/2006/picture">
+                <pic:pic xmlns:pic="http://schemas.openxmlformats.org/drawingml/2006/picture">
+                  <pic:nvPicPr>
+                    <pic:cNvPr id="6" name="Изображение6" descr=""/>
+                    <pic:cNvPicPr>
+                      <a:picLocks noChangeAspect="1" noChangeArrowheads="1"/>
+                    </pic:cNvPicPr>
+                  </pic:nvPicPr>
+                  <pic:blipFill>
+                    <a:blip r:embed="rId7"/>
+                    <a:stretch>
+                      <a:fillRect/>
+                    </a:stretch>
+                  </pic:blipFill>
+                  <pic:spPr bwMode="auto">
+                    <a:xfrm>
+                      <a:off x="0" y="0"/>
+                      <a:ext cx="7125970" cy="1655445"/>
+                    </a:xfrm>
+                    <a:prstGeom prst="rect">
+                      <a:avLst/>
+                    </a:prstGeom>
+                  </pic:spPr>
+                </pic:pic>
+              </a:graphicData>
+            </a:graphic>
+          </wp:anchor>
+        </w:drawing>
+      </w:r>
+    </w:p>
+    <w:p>
+      <w:pPr>
+        <w:pStyle w:val="Normal"/>
+        <w:widowControl/>
+        <w:suppressAutoHyphens w:val="true"/>
+        <w:bidi w:val="0"/>
+        <w:spacing w:lineRule="auto" w:line="259" w:before="0" w:after="160"/>
+        <w:ind w:hanging="0" w:left="-113" w:right="0"/>
+        <w:jc w:val="both"/>
+        <w:rPr>
+          <w:lang w:val="en-US"/>
+        </w:rPr>
+      </w:pPr>
+      <w:r>
+        <w:rPr>
+          <w:lang w:val="en-US"/>
+        </w:rPr>
+        <w:t>Теперь нужен компонент для создания хедера.</w:t>
+      </w:r>
+    </w:p>
+    <w:p>
+      <w:pPr>
+        <w:pStyle w:val="Normal"/>
+        <w:widowControl/>
+        <w:suppressAutoHyphens w:val="true"/>
+        <w:bidi w:val="0"/>
+        <w:spacing w:lineRule="auto" w:line="259" w:before="0" w:after="160"/>
+        <w:ind w:hanging="0" w:left="-113" w:right="0"/>
+        <w:jc w:val="center"/>
+        <w:rPr/>
+      </w:pPr>
+      <w:r>
+        <w:rPr>
+          <w:rStyle w:val="Hyperlink"/>
+          <w:b/>
+          <w:bCs/>
+          <w:color w:val="000000"/>
+          <w:u w:val="none"/>
+          <w:lang w:val="en-US"/>
+        </w:rPr>
+        <w:t>npx heroui-add navbar</w:t>
+      </w:r>
+    </w:p>
+    <w:p>
+      <w:pPr>
+        <w:pStyle w:val="Normal"/>
+        <w:widowControl/>
+        <w:suppressAutoHyphens w:val="true"/>
+        <w:bidi w:val="0"/>
+        <w:spacing w:lineRule="auto" w:line="259" w:before="0" w:after="160"/>
+        <w:ind w:hanging="0" w:left="-113" w:right="0"/>
+        <w:jc w:val="center"/>
+        <w:rPr/>
+      </w:pPr>
+      <w:r>
+        <w:rPr>
+          <w:rStyle w:val="Hyperlink"/>
+          <w:b/>
+          <w:bCs/>
+          <w:color w:val="000000"/>
+          <w:u w:val="none"/>
+          <w:lang w:val="en-US"/>
+        </w:rPr>
+        <w:t>npm @heroui/react</w:t>
+      </w:r>
+    </w:p>
+    <w:p>
+      <w:pPr>
+        <w:pStyle w:val="Normal"/>
+        <w:widowControl/>
+        <w:suppressAutoHyphens w:val="true"/>
+        <w:bidi w:val="0"/>
+        <w:spacing w:lineRule="auto" w:line="259" w:before="0" w:after="160"/>
+        <w:ind w:hanging="0" w:left="-113" w:right="0"/>
+        <w:jc w:val="left"/>
+        <w:rPr/>
+      </w:pPr>
+      <w:r>
+        <w:rPr>
+          <w:rStyle w:val="Hyperlink"/>
+          <w:b w:val="false"/>
+          <w:bCs w:val="false"/>
+          <w:color w:val="000000"/>
+          <w:u w:val="none"/>
+          <w:lang w:val="en-US"/>
+        </w:rPr>
+        <w:t>Создадим отдельный провайдер.</w:t>
+      </w:r>
+    </w:p>
+    <w:p>
+      <w:pPr>
+        <w:pStyle w:val="Normal"/>
+        <w:widowControl/>
+        <w:suppressAutoHyphens w:val="true"/>
+        <w:bidi w:val="0"/>
+        <w:spacing w:lineRule="auto" w:line="259" w:before="0" w:after="160"/>
+        <w:ind w:hanging="0" w:left="-113" w:right="0"/>
+        <w:jc w:val="left"/>
+        <w:rPr>
+          <w:rStyle w:val="Hyperlink"/>
+          <w:b w:val="false"/>
+          <w:bCs w:val="false"/>
+          <w:color w:val="000000"/>
+          <w:u w:val="none"/>
+          <w:lang w:val="en-US"/>
+        </w:rPr>
+      </w:pPr>
+      <w:r>
+        <w:rPr/>
+        <w:drawing>
+          <wp:anchor behindDoc="0" distT="0" distB="0" distL="0" distR="0" simplePos="0" locked="0" layoutInCell="0" allowOverlap="1" relativeHeight="8">
+            <wp:simplePos x="0" y="0"/>
+            <wp:positionH relativeFrom="column">
+              <wp:posOffset>-67945</wp:posOffset>
+            </wp:positionH>
+            <wp:positionV relativeFrom="paragraph">
+              <wp:posOffset>-3810</wp:posOffset>
+            </wp:positionV>
+            <wp:extent cx="7125970" cy="2247900"/>
+            <wp:effectExtent l="0" t="0" r="0" b="0"/>
+            <wp:wrapSquare wrapText="largest"/>
+            <wp:docPr id="7" name="Изображение7" descr=""/>
+            <wp:cNvGraphicFramePr>
+              <a:graphicFrameLocks xmlns:a="http://schemas.openxmlformats.org/drawingml/2006/main" noChangeAspect="1"/>
+            </wp:cNvGraphicFramePr>
+            <a:graphic xmlns:a="http://schemas.openxmlformats.org/drawingml/2006/main">
+              <a:graphicData uri="http://schemas.openxmlformats.org/drawingml/2006/picture">
+                <pic:pic xmlns:pic="http://schemas.openxmlformats.org/drawingml/2006/picture">
+                  <pic:nvPicPr>
+                    <pic:cNvPr id="7" name="Изображение7" descr=""/>
+                    <pic:cNvPicPr>
+                      <a:picLocks noChangeAspect="1" noChangeArrowheads="1"/>
+                    </pic:cNvPicPr>
+                  </pic:nvPicPr>
+                  <pic:blipFill>
+                    <a:blip r:embed="rId8"/>
+                    <a:stretch>
+                      <a:fillRect/>
+                    </a:stretch>
+                  </pic:blipFill>
+                  <pic:spPr bwMode="auto">
+                    <a:xfrm>
+                      <a:off x="0" y="0"/>
+                      <a:ext cx="7125970" cy="2247900"/>
+                    </a:xfrm>
+                    <a:prstGeom prst="rect">
+                      <a:avLst/>
+                    </a:prstGeom>
+                  </pic:spPr>
+                </pic:pic>
+              </a:graphicData>
+            </a:graphic>
+          </wp:anchor>
+        </w:drawing>
+      </w:r>
+    </w:p>
+    <w:p>
+      <w:pPr>
+        <w:pStyle w:val="Normal"/>
+        <w:widowControl/>
+        <w:suppressAutoHyphens w:val="true"/>
+        <w:bidi w:val="0"/>
+        <w:spacing w:lineRule="auto" w:line="259" w:before="0" w:after="160"/>
+        <w:ind w:hanging="0" w:left="-113" w:right="0"/>
+        <w:jc w:val="left"/>
+        <w:rPr>
+          <w:rStyle w:val="Hyperlink"/>
+          <w:b w:val="false"/>
+          <w:bCs w:val="false"/>
+          <w:color w:val="000000"/>
+          <w:u w:val="none"/>
+          <w:lang w:val="en-US"/>
+        </w:rPr>
+      </w:pPr>
+      <w:r>
+        <w:rPr/>
+      </w:r>
+    </w:p>
+    <w:p>
+      <w:pPr>
+        <w:pStyle w:val="Normal"/>
+        <w:widowControl/>
+        <w:suppressAutoHyphens w:val="true"/>
+        <w:bidi w:val="0"/>
+        <w:spacing w:lineRule="auto" w:line="259" w:before="0" w:after="160"/>
+        <w:ind w:hanging="0" w:left="-113" w:right="0"/>
+        <w:jc w:val="left"/>
+        <w:rPr>
+          <w:rStyle w:val="Hyperlink"/>
+          <w:b w:val="false"/>
+          <w:bCs w:val="false"/>
+          <w:color w:val="000000"/>
+          <w:u w:val="none"/>
+          <w:lang w:val="en-US"/>
+        </w:rPr>
+      </w:pPr>
+      <w:r>
+        <w:rPr/>
+      </w:r>
+    </w:p>
+    <w:p>
+      <w:pPr>
+        <w:pStyle w:val="Normal"/>
+        <w:widowControl/>
+        <w:suppressAutoHyphens w:val="true"/>
+        <w:bidi w:val="0"/>
+        <w:spacing w:lineRule="auto" w:line="259" w:before="0" w:after="160"/>
+        <w:ind w:hanging="0" w:left="-113" w:right="0"/>
+        <w:jc w:val="left"/>
+        <w:rPr>
+          <w:rStyle w:val="Hyperlink"/>
+          <w:b w:val="false"/>
+          <w:bCs w:val="false"/>
+          <w:color w:val="000000"/>
+          <w:u w:val="none"/>
+          <w:lang w:val="en-US"/>
+        </w:rPr>
+      </w:pPr>
+      <w:r>
+        <w:rPr/>
+      </w:r>
+    </w:p>
+    <w:p>
+      <w:pPr>
+        <w:pStyle w:val="Normal"/>
+        <w:widowControl/>
+        <w:suppressAutoHyphens w:val="true"/>
+        <w:bidi w:val="0"/>
+        <w:spacing w:lineRule="auto" w:line="259" w:before="0" w:after="160"/>
+        <w:ind w:hanging="0" w:left="-113" w:right="0"/>
+        <w:jc w:val="left"/>
+        <w:rPr>
+          <w:rStyle w:val="Hyperlink"/>
+          <w:b w:val="false"/>
+          <w:bCs w:val="false"/>
+          <w:color w:val="000000"/>
+          <w:u w:val="none"/>
+          <w:lang w:val="en-US"/>
+        </w:rPr>
+      </w:pPr>
+      <w:r>
+        <w:rPr/>
+      </w:r>
+    </w:p>
+    <w:p>
+      <w:pPr>
+        <w:pStyle w:val="Normal"/>
+        <w:widowControl/>
+        <w:suppressAutoHyphens w:val="true"/>
+        <w:bidi w:val="0"/>
+        <w:spacing w:lineRule="auto" w:line="259" w:before="0" w:after="160"/>
+        <w:ind w:hanging="0" w:left="-113" w:right="0"/>
+        <w:jc w:val="left"/>
+        <w:rPr>
+          <w:rStyle w:val="Hyperlink"/>
+          <w:b w:val="false"/>
+          <w:bCs w:val="false"/>
+          <w:color w:val="000000"/>
+          <w:u w:val="none"/>
+          <w:lang w:val="en-US"/>
+        </w:rPr>
+      </w:pPr>
+      <w:r>
+        <w:rPr/>
+      </w:r>
+    </w:p>
+    <w:p>
+      <w:pPr>
+        <w:pStyle w:val="Normal"/>
+        <w:widowControl/>
+        <w:suppressAutoHyphens w:val="true"/>
+        <w:bidi w:val="0"/>
+        <w:spacing w:lineRule="auto" w:line="259" w:before="0" w:after="160"/>
+        <w:ind w:hanging="0" w:left="-113" w:right="0"/>
+        <w:jc w:val="left"/>
+        <w:rPr>
+          <w:rStyle w:val="Hyperlink"/>
+          <w:b w:val="false"/>
+          <w:bCs w:val="false"/>
+          <w:color w:val="000000"/>
+          <w:u w:val="none"/>
+          <w:lang w:val="en-US"/>
+        </w:rPr>
+      </w:pPr>
+      <w:r>
+        <w:rPr/>
+      </w:r>
+    </w:p>
+    <w:p>
+      <w:pPr>
+        <w:pStyle w:val="Normal"/>
+        <w:widowControl/>
+        <w:suppressAutoHyphens w:val="true"/>
+        <w:bidi w:val="0"/>
+        <w:spacing w:lineRule="auto" w:line="259" w:before="0" w:after="160"/>
+        <w:ind w:hanging="0" w:left="-113" w:right="0"/>
+        <w:jc w:val="left"/>
+        <w:rPr>
+          <w:rStyle w:val="Hyperlink"/>
+          <w:b w:val="false"/>
+          <w:bCs w:val="false"/>
+          <w:color w:val="000000"/>
+          <w:u w:val="none"/>
+          <w:lang w:val="en-US"/>
+        </w:rPr>
+      </w:pPr>
+      <w:r>
+        <w:rPr/>
+      </w:r>
+    </w:p>
+    <w:p>
+      <w:pPr>
+        <w:pStyle w:val="Normal"/>
+        <w:widowControl/>
+        <w:suppressAutoHyphens w:val="true"/>
+        <w:bidi w:val="0"/>
+        <w:spacing w:lineRule="auto" w:line="259" w:before="0" w:after="160"/>
+        <w:ind w:hanging="0" w:left="-113" w:right="0"/>
+        <w:jc w:val="left"/>
+        <w:rPr>
+          <w:rStyle w:val="Hyperlink"/>
+          <w:b w:val="false"/>
+          <w:bCs w:val="false"/>
+          <w:color w:val="000000"/>
+          <w:u w:val="none"/>
+          <w:lang w:val="en-US"/>
+        </w:rPr>
+      </w:pPr>
+      <w:r>
+        <w:rPr/>
+      </w:r>
+    </w:p>
+    <w:p>
+      <w:pPr>
+        <w:pStyle w:val="Normal"/>
+        <w:widowControl/>
+        <w:suppressAutoHyphens w:val="true"/>
+        <w:bidi w:val="0"/>
+        <w:spacing w:lineRule="auto" w:line="259" w:before="0" w:after="160"/>
+        <w:ind w:hanging="0" w:left="-113" w:right="0"/>
+        <w:jc w:val="left"/>
+        <w:rPr>
+          <w:rStyle w:val="Hyperlink"/>
+          <w:b w:val="false"/>
+          <w:bCs w:val="false"/>
+          <w:color w:val="000000"/>
+          <w:u w:val="none"/>
+          <w:lang w:val="en-US"/>
+        </w:rPr>
+      </w:pPr>
+      <w:r>
+        <w:rPr/>
+      </w:r>
+    </w:p>
+    <w:p>
+      <w:pPr>
+        <w:pStyle w:val="Normal"/>
+        <w:widowControl/>
+        <w:suppressAutoHyphens w:val="true"/>
+        <w:bidi w:val="0"/>
+        <w:spacing w:lineRule="auto" w:line="259" w:before="0" w:after="160"/>
+        <w:ind w:hanging="0" w:left="-113" w:right="0"/>
+        <w:jc w:val="left"/>
+        <w:rPr>
+          <w:rStyle w:val="Hyperlink"/>
+          <w:b w:val="false"/>
+          <w:bCs w:val="false"/>
+          <w:color w:val="000000"/>
+          <w:u w:val="none"/>
+          <w:lang w:val="en-US"/>
+        </w:rPr>
+      </w:pPr>
+      <w:r>
+        <w:rPr/>
+      </w:r>
+    </w:p>
+    <w:p>
+      <w:pPr>
+        <w:pStyle w:val="Normal"/>
+        <w:widowControl/>
+        <w:suppressAutoHyphens w:val="true"/>
+        <w:bidi w:val="0"/>
+        <w:spacing w:lineRule="auto" w:line="259" w:before="0" w:after="160"/>
+        <w:ind w:hanging="0" w:left="-113" w:right="0"/>
+        <w:jc w:val="left"/>
+        <w:rPr>
+          <w:rStyle w:val="Hyperlink"/>
+          <w:b w:val="false"/>
+          <w:bCs w:val="false"/>
+          <w:color w:val="000000"/>
+          <w:u w:val="none"/>
+          <w:lang w:val="en-US"/>
+        </w:rPr>
+      </w:pPr>
+      <w:r>
+        <w:rPr/>
+      </w:r>
+    </w:p>
+    <w:p>
+      <w:pPr>
+        <w:pStyle w:val="Normal"/>
+        <w:widowControl/>
+        <w:suppressAutoHyphens w:val="true"/>
+        <w:bidi w:val="0"/>
+        <w:spacing w:lineRule="auto" w:line="259" w:before="0" w:after="160"/>
+        <w:ind w:hanging="0" w:left="-113" w:right="0"/>
+        <w:jc w:val="left"/>
+        <w:rPr>
+          <w:rStyle w:val="Hyperlink"/>
+          <w:b w:val="false"/>
+          <w:bCs w:val="false"/>
+          <w:color w:val="000000"/>
+          <w:u w:val="none"/>
+          <w:lang w:val="en-US"/>
+        </w:rPr>
+      </w:pPr>
+      <w:r>
+        <w:rPr/>
+      </w:r>
+    </w:p>
+    <w:p>
+      <w:pPr>
+        <w:pStyle w:val="Normal"/>
+        <w:widowControl/>
+        <w:suppressAutoHyphens w:val="true"/>
+        <w:bidi w:val="0"/>
+        <w:spacing w:lineRule="auto" w:line="259" w:before="0" w:after="160"/>
+        <w:ind w:hanging="0" w:left="-113" w:right="0"/>
+        <w:jc w:val="left"/>
+        <w:rPr>
+          <w:rStyle w:val="Hyperlink"/>
+          <w:b w:val="false"/>
+          <w:bCs w:val="false"/>
+          <w:color w:val="000000"/>
+          <w:u w:val="none"/>
+          <w:lang w:val="en-US"/>
+        </w:rPr>
+      </w:pPr>
+      <w:r>
+        <w:rPr/>
+      </w:r>
+    </w:p>
+    <w:p>
+      <w:pPr>
+        <w:pStyle w:val="Normal"/>
+        <w:widowControl/>
+        <w:suppressAutoHyphens w:val="true"/>
+        <w:bidi w:val="0"/>
+        <w:spacing w:lineRule="auto" w:line="259" w:before="0" w:after="160"/>
+        <w:ind w:hanging="0" w:left="-113" w:right="0"/>
+        <w:jc w:val="left"/>
+        <w:rPr/>
+      </w:pPr>
+      <w:r>
+        <w:rPr>
+          <w:rStyle w:val="Hyperlink"/>
+          <w:b w:val="false"/>
+          <w:bCs w:val="false"/>
+          <w:color w:val="000000"/>
+          <w:u w:val="none"/>
+          <w:lang w:val="en-US"/>
+        </w:rPr>
+        <w:t>Оберенем в него header:</w:t>
+      </w:r>
+    </w:p>
+    <w:p>
+      <w:pPr>
+        <w:pStyle w:val="Normal"/>
+        <w:widowControl/>
+        <w:suppressAutoHyphens w:val="true"/>
+        <w:bidi w:val="0"/>
+        <w:spacing w:lineRule="auto" w:line="259" w:before="0" w:after="160"/>
+        <w:ind w:hanging="0" w:left="-113" w:right="0"/>
+        <w:jc w:val="left"/>
+        <w:rPr>
+          <w:rStyle w:val="Hyperlink"/>
+          <w:b w:val="false"/>
+          <w:bCs w:val="false"/>
+          <w:color w:val="000000"/>
+          <w:u w:val="none"/>
+          <w:lang w:val="en-US"/>
+        </w:rPr>
+      </w:pPr>
+      <w:r>
+        <w:rPr/>
+        <w:drawing>
+          <wp:anchor behindDoc="0" distT="0" distB="0" distL="0" distR="0" simplePos="0" locked="0" layoutInCell="0" allowOverlap="1" relativeHeight="9">
+            <wp:simplePos x="0" y="0"/>
+            <wp:positionH relativeFrom="column">
+              <wp:posOffset>-61595</wp:posOffset>
+            </wp:positionH>
+            <wp:positionV relativeFrom="paragraph">
+              <wp:posOffset>-48260</wp:posOffset>
+            </wp:positionV>
+            <wp:extent cx="7125970" cy="3907790"/>
+            <wp:effectExtent l="0" t="0" r="0" b="0"/>
+            <wp:wrapSquare wrapText="largest"/>
+            <wp:docPr id="8" name="Изображение8" descr=""/>
+            <wp:cNvGraphicFramePr>
+              <a:graphicFrameLocks xmlns:a="http://schemas.openxmlformats.org/drawingml/2006/main" noChangeAspect="1"/>
+            </wp:cNvGraphicFramePr>
+            <a:graphic xmlns:a="http://schemas.openxmlformats.org/drawingml/2006/main">
+              <a:graphicData uri="http://schemas.openxmlformats.org/drawingml/2006/picture">
+                <pic:pic xmlns:pic="http://schemas.openxmlformats.org/drawingml/2006/picture">
+                  <pic:nvPicPr>
+                    <pic:cNvPr id="8" name="Изображение8" descr=""/>
+                    <pic:cNvPicPr>
+                      <a:picLocks noChangeAspect="1" noChangeArrowheads="1"/>
+                    </pic:cNvPicPr>
+                  </pic:nvPicPr>
+                  <pic:blipFill>
+                    <a:blip r:embed="rId9"/>
+                    <a:stretch>
+                      <a:fillRect/>
+                    </a:stretch>
+                  </pic:blipFill>
+                  <pic:spPr bwMode="auto">
+                    <a:xfrm>
+                      <a:off x="0" y="0"/>
+                      <a:ext cx="7125970" cy="3907790"/>
+                    </a:xfrm>
+                    <a:prstGeom prst="rect">
+                      <a:avLst/>
+                    </a:prstGeom>
+                  </pic:spPr>
+                </pic:pic>
+              </a:graphicData>
+            </a:graphic>
+          </wp:anchor>
+        </w:drawing>
+      </w:r>
+    </w:p>
+    <w:p>
+      <w:pPr>
+        <w:pStyle w:val="Normal"/>
+        <w:widowControl/>
+        <w:suppressAutoHyphens w:val="true"/>
+        <w:bidi w:val="0"/>
+        <w:spacing w:lineRule="auto" w:line="259" w:before="0" w:after="160"/>
+        <w:ind w:hanging="0" w:left="-113" w:right="0"/>
+        <w:jc w:val="left"/>
+        <w:rPr/>
+      </w:pPr>
+      <w:r>
+        <w:rPr>
+          <w:rStyle w:val="Hyperlink"/>
+          <w:b w:val="false"/>
+          <w:bCs w:val="false"/>
+          <w:color w:val="000000"/>
+          <w:u w:val="none"/>
+          <w:lang w:val="en-US"/>
+        </w:rPr>
+        <w:drawing>
+          <wp:anchor behindDoc="0" distT="0" distB="0" distL="0" distR="0" simplePos="0" locked="0" layoutInCell="0" allowOverlap="1" relativeHeight="10">
+            <wp:simplePos x="0" y="0"/>
+            <wp:positionH relativeFrom="column">
+              <wp:posOffset>-125095</wp:posOffset>
+            </wp:positionH>
+            <wp:positionV relativeFrom="paragraph">
+              <wp:posOffset>361950</wp:posOffset>
+            </wp:positionV>
+            <wp:extent cx="7125970" cy="2349500"/>
+            <wp:effectExtent l="0" t="0" r="0" b="0"/>
+            <wp:wrapSquare wrapText="largest"/>
+            <wp:docPr id="9" name="Изображение9" descr=""/>
+            <wp:cNvGraphicFramePr>
+              <a:graphicFrameLocks xmlns:a="http://schemas.openxmlformats.org/drawingml/2006/main" noChangeAspect="1"/>
+            </wp:cNvGraphicFramePr>
+            <a:graphic xmlns:a="http://schemas.openxmlformats.org/drawingml/2006/main">
+              <a:graphicData uri="http://schemas.openxmlformats.org/drawingml/2006/picture">
+                <pic:pic xmlns:pic="http://schemas.openxmlformats.org/drawingml/2006/picture">
+                  <pic:nvPicPr>
+                    <pic:cNvPr id="9" name="Изображение9" descr=""/>
+                    <pic:cNvPicPr>
+                      <a:picLocks noChangeAspect="1" noChangeArrowheads="1"/>
+                    </pic:cNvPicPr>
+                  </pic:nvPicPr>
+                  <pic:blipFill>
+                    <a:blip r:embed="rId10"/>
+                    <a:stretch>
+                      <a:fillRect/>
+                    </a:stretch>
+                  </pic:blipFill>
+                  <pic:spPr bwMode="auto">
+                    <a:xfrm>
+                      <a:off x="0" y="0"/>
+                      <a:ext cx="7125970" cy="2349500"/>
+                    </a:xfrm>
+                    <a:prstGeom prst="rect">
+                      <a:avLst/>
+                    </a:prstGeom>
+                  </pic:spPr>
+                </pic:pic>
+              </a:graphicData>
+            </a:graphic>
+          </wp:anchor>
+        </w:drawing>
+      </w:r>
+      <w:r>
+        <w:rPr>
+          <w:rStyle w:val="Hyperlink"/>
+          <w:b w:val="false"/>
+          <w:bCs w:val="false"/>
+          <w:color w:val="000000"/>
+          <w:u w:val="none"/>
+          <w:lang w:val="en-US"/>
+        </w:rPr>
+        <w:t>И сделаем компонент header клиентским:</w:t>
+        <w:br/>
+      </w:r>
+    </w:p>
+    <w:p>
+      <w:pPr>
+        <w:pStyle w:val="Normal"/>
+        <w:widowControl/>
+        <w:suppressAutoHyphens w:val="true"/>
+        <w:bidi w:val="0"/>
+        <w:spacing w:lineRule="auto" w:line="259" w:before="0" w:after="160"/>
+        <w:ind w:hanging="0" w:left="-113" w:right="0"/>
+        <w:jc w:val="left"/>
+        <w:rPr>
+          <w:rStyle w:val="Hyperlink"/>
+          <w:b w:val="false"/>
+          <w:bCs w:val="false"/>
+          <w:color w:val="000000"/>
+          <w:u w:val="none"/>
+          <w:lang w:val="en-US"/>
+        </w:rPr>
+      </w:pPr>
+      <w:r>
+        <w:rPr/>
+        <w:drawing>
+          <wp:anchor behindDoc="0" distT="0" distB="0" distL="0" distR="0" simplePos="0" locked="0" layoutInCell="0" allowOverlap="1" relativeHeight="11">
+            <wp:simplePos x="0" y="0"/>
+            <wp:positionH relativeFrom="column">
+              <wp:align>center</wp:align>
+            </wp:positionH>
+            <wp:positionV relativeFrom="paragraph">
+              <wp:posOffset>635</wp:posOffset>
+            </wp:positionV>
+            <wp:extent cx="7125970" cy="586740"/>
+            <wp:effectExtent l="0" t="0" r="0" b="0"/>
+            <wp:wrapSquare wrapText="largest"/>
+            <wp:docPr id="10" name="Изображение10" descr=""/>
+            <wp:cNvGraphicFramePr>
+              <a:graphicFrameLocks xmlns:a="http://schemas.openxmlformats.org/drawingml/2006/main" noChangeAspect="1"/>
+            </wp:cNvGraphicFramePr>
+            <a:graphic xmlns:a="http://schemas.openxmlformats.org/drawingml/2006/main">
+              <a:graphicData uri="http://schemas.openxmlformats.org/drawingml/2006/picture">
+                <pic:pic xmlns:pic="http://schemas.openxmlformats.org/drawingml/2006/picture">
+                  <pic:nvPicPr>
+                    <pic:cNvPr id="10" name="Изображение10" descr=""/>
+                    <pic:cNvPicPr>
+                      <a:picLocks noChangeAspect="1" noChangeArrowheads="1"/>
+                    </pic:cNvPicPr>
+                  </pic:nvPicPr>
+                  <pic:blipFill>
+                    <a:blip r:embed="rId11"/>
+                    <a:stretch>
+                      <a:fillRect/>
+                    </a:stretch>
+                  </pic:blipFill>
+                  <pic:spPr bwMode="auto">
+                    <a:xfrm>
+                      <a:off x="0" y="0"/>
+                      <a:ext cx="7125970" cy="586740"/>
+                    </a:xfrm>
+                    <a:prstGeom prst="rect">
+                      <a:avLst/>
+                    </a:prstGeom>
+                  </pic:spPr>
+                </pic:pic>
+              </a:graphicData>
+            </a:graphic>
+          </wp:anchor>
+        </w:drawing>
+      </w:r>
+    </w:p>
+    <w:p>
+      <w:pPr>
+        <w:pStyle w:val="Normal"/>
+        <w:widowControl/>
+        <w:suppressAutoHyphens w:val="true"/>
+        <w:bidi w:val="0"/>
+        <w:spacing w:lineRule="auto" w:line="259" w:before="0" w:after="160"/>
+        <w:ind w:hanging="0" w:left="-113" w:right="0"/>
+        <w:jc w:val="left"/>
+        <w:rPr/>
+      </w:pPr>
+      <w:r>
+        <w:rPr>
+          <w:rStyle w:val="Hyperlink"/>
+          <w:b w:val="false"/>
+          <w:bCs w:val="false"/>
+          <w:color w:val="000000"/>
+          <w:u w:val="none"/>
+          <w:lang w:val="en-US"/>
+        </w:rPr>
+        <w:t>Для загрузки логотипа выстовляем приоритет: priority.</w:t>
+      </w:r>
+    </w:p>
+    <w:p>
+      <w:pPr>
+        <w:pStyle w:val="Normal"/>
+        <w:widowControl/>
+        <w:suppressAutoHyphens w:val="true"/>
+        <w:bidi w:val="0"/>
+        <w:spacing w:lineRule="auto" w:line="259" w:before="0" w:after="160"/>
+        <w:ind w:hanging="0" w:left="-113" w:right="0"/>
+        <w:jc w:val="left"/>
+        <w:rPr>
+          <w:rStyle w:val="Hyperlink"/>
+          <w:b w:val="false"/>
+          <w:bCs w:val="false"/>
+          <w:color w:val="000000"/>
+          <w:u w:val="none"/>
+          <w:lang w:val="en-US"/>
+        </w:rPr>
+      </w:pPr>
+      <w:r>
+        <w:rPr/>
+        <w:drawing>
+          <wp:anchor behindDoc="0" distT="0" distB="0" distL="0" distR="0" simplePos="0" locked="0" layoutInCell="0" allowOverlap="1" relativeHeight="12">
+            <wp:simplePos x="0" y="0"/>
+            <wp:positionH relativeFrom="column">
+              <wp:align>center</wp:align>
+            </wp:positionH>
+            <wp:positionV relativeFrom="paragraph">
+              <wp:posOffset>635</wp:posOffset>
+            </wp:positionV>
+            <wp:extent cx="7125970" cy="526415"/>
+            <wp:effectExtent l="0" t="0" r="0" b="0"/>
+            <wp:wrapSquare wrapText="largest"/>
+            <wp:docPr id="11" name="Изображение11" descr=""/>
+            <wp:cNvGraphicFramePr>
+              <a:graphicFrameLocks xmlns:a="http://schemas.openxmlformats.org/drawingml/2006/main" noChangeAspect="1"/>
+            </wp:cNvGraphicFramePr>
+            <a:graphic xmlns:a="http://schemas.openxmlformats.org/drawingml/2006/main">
+              <a:graphicData uri="http://schemas.openxmlformats.org/drawingml/2006/picture">
+                <pic:pic xmlns:pic="http://schemas.openxmlformats.org/drawingml/2006/picture">
+                  <pic:nvPicPr>
+                    <pic:cNvPr id="11" name="Изображение11" descr=""/>
+                    <pic:cNvPicPr>
+                      <a:picLocks noChangeAspect="1" noChangeArrowheads="1"/>
+                    </pic:cNvPicPr>
+                  </pic:nvPicPr>
+                  <pic:blipFill>
+                    <a:blip r:embed="rId12"/>
+                    <a:stretch>
+                      <a:fillRect/>
+                    </a:stretch>
+                  </pic:blipFill>
+                  <pic:spPr bwMode="auto">
+                    <a:xfrm>
+                      <a:off x="0" y="0"/>
+                      <a:ext cx="7125970" cy="526415"/>
+                    </a:xfrm>
+                    <a:prstGeom prst="rect">
+                      <a:avLst/>
+                    </a:prstGeom>
+                  </pic:spPr>
+                </pic:pic>
+              </a:graphicData>
+            </a:graphic>
+          </wp:anchor>
+        </w:drawing>
+      </w:r>
+    </w:p>
+    <w:p>
+      <w:pPr>
+        <w:pStyle w:val="Normal"/>
+        <w:widowControl/>
+        <w:suppressAutoHyphens w:val="true"/>
+        <w:bidi w:val="0"/>
+        <w:spacing w:lineRule="auto" w:line="259" w:before="0" w:after="160"/>
+        <w:ind w:hanging="0" w:left="-113" w:right="0"/>
+        <w:jc w:val="left"/>
+        <w:rPr/>
+      </w:pPr>
+      <w:r>
+        <w:rPr>
+          <w:rStyle w:val="Hyperlink"/>
+          <w:b w:val="false"/>
+          <w:bCs w:val="false"/>
+          <w:color w:val="000000"/>
+          <w:u w:val="none"/>
+          <w:lang w:val="en-US"/>
+        </w:rPr>
+        <w:t>https://www.youtube.com/watch?v=KZb53sf-PEg</w:t>
+      </w:r>
+    </w:p>
+    <w:p>
+      <w:pPr>
+        <w:pStyle w:val="Normal"/>
+        <w:widowControl/>
+        <w:suppressAutoHyphens w:val="true"/>
+        <w:bidi w:val="0"/>
+        <w:spacing w:lineRule="auto" w:line="259" w:before="0" w:after="160"/>
+        <w:ind w:hanging="0" w:left="-113" w:right="0"/>
+        <w:jc w:val="left"/>
+        <w:rPr/>
+      </w:pPr>
+      <w:r>
+        <w:rPr>
+          <w:rStyle w:val="Hyperlink"/>
+          <w:b w:val="false"/>
+          <w:bCs w:val="false"/>
+          <w:color w:val="000000"/>
+          <w:u w:val="none"/>
+          <w:lang w:val="en-US"/>
+        </w:rPr>
+        <w:t xml:space="preserve">   </w:t>
+      </w:r>
+      <w:r>
+        <w:rPr>
+          <w:rStyle w:val="Hyperlink"/>
+          <w:b w:val="false"/>
+          <w:bCs w:val="false"/>
+          <w:color w:val="000000"/>
+          <w:u w:val="none"/>
+          <w:lang w:val="en-US"/>
+        </w:rPr>
+        <w:t>33-00</w:t>
       </w:r>
     </w:p>
     <w:sectPr>

</xml_diff>

<commit_message>
added registartion and saved data to DB
</commit_message>
<xml_diff>
--- a/Doca.docx
+++ b/Doca.docx
@@ -3917,6 +3917,93 @@
         <w:spacing w:lineRule="auto" w:line="259" w:before="0" w:after="160"/>
         <w:ind w:hanging="0" w:left="-113" w:right="0"/>
         <w:jc w:val="center"/>
+        <w:rPr/>
+      </w:pPr>
+      <w:r>
+        <w:rPr>
+          <w:rStyle w:val="Hyperlink"/>
+          <w:rFonts w:ascii="JetBrainsMono;SFMono-Regular;Menlo;Monaco;Consolas;Liberation Mono;Courier New;monospace" w:hAnsi="JetBrainsMono;SFMono-Regular;Menlo;Monaco;Consolas;Liberation Mono;Courier New;monospace"/>
+          <w:b/>
+          <w:bCs/>
+          <w:i w:val="false"/>
+          <w:caps w:val="false"/>
+          <w:smallCaps w:val="false"/>
+          <w:color w:val="393A34"/>
+          <w:spacing w:val="0"/>
+          <w:sz w:val="21"/>
+          <w:u w:val="none"/>
+          <w:lang w:val="en-US"/>
+        </w:rPr>
+        <w:t xml:space="preserve">npm install typescript tsx </w:t>
+      </w:r>
+    </w:p>
+    <w:p>
+      <w:pPr>
+        <w:pStyle w:val="Normal"/>
+        <w:widowControl/>
+        <w:suppressAutoHyphens w:val="true"/>
+        <w:bidi w:val="0"/>
+        <w:spacing w:lineRule="auto" w:line="259" w:before="0" w:after="160"/>
+        <w:ind w:hanging="0" w:left="-113" w:right="0"/>
+        <w:jc w:val="center"/>
+        <w:rPr/>
+      </w:pPr>
+      <w:r>
+        <w:rPr>
+          <w:rStyle w:val="Hyperlink"/>
+          <w:rFonts w:ascii="JetBrainsMono;SFMono-Regular;Menlo;Monaco;Consolas;Liberation Mono;Courier New;monospace" w:hAnsi="JetBrainsMono;SFMono-Regular;Menlo;Monaco;Consolas;Liberation Mono;Courier New;monospace"/>
+          <w:b/>
+          <w:bCs/>
+          <w:i w:val="false"/>
+          <w:caps w:val="false"/>
+          <w:smallCaps w:val="false"/>
+          <w:color w:val="393A34"/>
+          <w:spacing w:val="0"/>
+          <w:sz w:val="21"/>
+          <w:u w:val="none"/>
+          <w:lang w:val="en-US"/>
+        </w:rPr>
+        <w:t xml:space="preserve">npm install prisma @types/node @types/pg --save-dev </w:t>
+      </w:r>
+    </w:p>
+    <w:p>
+      <w:pPr>
+        <w:pStyle w:val="Normal"/>
+        <w:widowControl/>
+        <w:suppressAutoHyphens w:val="true"/>
+        <w:bidi w:val="0"/>
+        <w:spacing w:lineRule="auto" w:line="259" w:before="0" w:after="160"/>
+        <w:ind w:hanging="0" w:left="-113" w:right="0"/>
+        <w:jc w:val="center"/>
+        <w:rPr/>
+      </w:pPr>
+      <w:r>
+        <w:rPr>
+          <w:rStyle w:val="Hyperlink"/>
+          <w:rFonts w:ascii="JetBrainsMono;SFMono-Regular;Menlo;Monaco;Consolas;Liberation Mono;Courier New;monospace" w:hAnsi="JetBrainsMono;SFMono-Regular;Menlo;Monaco;Consolas;Liberation Mono;Courier New;monospace"/>
+          <w:b/>
+          <w:bCs/>
+          <w:i w:val="false"/>
+          <w:caps w:val="false"/>
+          <w:smallCaps w:val="false"/>
+          <w:color w:val="393A34"/>
+          <w:spacing w:val="0"/>
+          <w:sz w:val="21"/>
+          <w:u w:val="none"/>
+          <w:lang w:val="en-US"/>
+        </w:rPr>
+        <w:t>npm install @prisma/client @prisma/adapter-pg pg dotenv</w:t>
+      </w:r>
+    </w:p>
+    <w:p>
+      <w:pPr>
+        <w:pStyle w:val="Normal"/>
+        <w:widowControl/>
+        <w:suppressAutoHyphens w:val="true"/>
+        <w:bidi w:val="0"/>
+        <w:spacing w:lineRule="auto" w:line="259" w:before="0" w:after="160"/>
+        <w:ind w:hanging="0" w:left="-113" w:right="0"/>
+        <w:jc w:val="center"/>
         <w:rPr>
           <w:b w:val="false"/>
           <w:bCs w:val="false"/>
@@ -6135,135 +6222,14 @@
           <w:color w:val="000000"/>
           <w:u w:val="none"/>
         </w:rPr>
-      </w:r>
-    </w:p>
-    <w:p>
-      <w:pPr>
-        <w:pStyle w:val="Normal"/>
-        <w:widowControl/>
-        <w:suppressAutoHyphens w:val="true"/>
-        <w:bidi w:val="0"/>
-        <w:spacing w:lineRule="auto" w:line="259" w:before="0" w:after="160"/>
-        <w:ind w:hanging="0" w:left="-113" w:right="0"/>
-        <w:jc w:val="left"/>
-        <w:rPr>
-          <w:rStyle w:val="Hyperlink"/>
-          <w:b w:val="false"/>
-          <w:bCs w:val="false"/>
-          <w:color w:val="000000"/>
-          <w:u w:val="none"/>
-        </w:rPr>
-      </w:pPr>
-      <w:r>
-        <w:rPr>
-          <w:b w:val="false"/>
-          <w:bCs w:val="false"/>
-          <w:color w:val="000000"/>
-          <w:u w:val="none"/>
-        </w:rPr>
-      </w:r>
-    </w:p>
-    <w:p>
-      <w:pPr>
-        <w:pStyle w:val="Normal"/>
-        <w:widowControl/>
-        <w:suppressAutoHyphens w:val="true"/>
-        <w:bidi w:val="0"/>
-        <w:spacing w:lineRule="auto" w:line="259" w:before="0" w:after="160"/>
-        <w:ind w:hanging="0" w:left="-113" w:right="0"/>
-        <w:jc w:val="left"/>
-        <w:rPr>
-          <w:rStyle w:val="Hyperlink"/>
-          <w:b w:val="false"/>
-          <w:bCs w:val="false"/>
-          <w:color w:val="000000"/>
-          <w:u w:val="none"/>
-        </w:rPr>
-      </w:pPr>
-      <w:r>
-        <w:rPr>
-          <w:b w:val="false"/>
-          <w:bCs w:val="false"/>
-          <w:color w:val="000000"/>
-          <w:u w:val="none"/>
-        </w:rPr>
-      </w:r>
-    </w:p>
-    <w:p>
-      <w:pPr>
-        <w:pStyle w:val="Normal"/>
-        <w:widowControl/>
-        <w:suppressAutoHyphens w:val="true"/>
-        <w:bidi w:val="0"/>
-        <w:spacing w:lineRule="auto" w:line="259" w:before="0" w:after="160"/>
-        <w:ind w:hanging="0" w:left="-113" w:right="0"/>
-        <w:jc w:val="left"/>
-        <w:rPr>
-          <w:rStyle w:val="Hyperlink"/>
-          <w:b w:val="false"/>
-          <w:bCs w:val="false"/>
-          <w:color w:val="000000"/>
-          <w:u w:val="none"/>
-        </w:rPr>
-      </w:pPr>
-      <w:r>
-        <w:rPr>
-          <w:b w:val="false"/>
-          <w:bCs w:val="false"/>
-          <w:color w:val="000000"/>
-          <w:u w:val="none"/>
-        </w:rPr>
-      </w:r>
-    </w:p>
-    <w:p>
-      <w:pPr>
-        <w:pStyle w:val="Normal"/>
-        <w:widowControl/>
-        <w:suppressAutoHyphens w:val="true"/>
-        <w:bidi w:val="0"/>
-        <w:spacing w:lineRule="auto" w:line="259" w:before="0" w:after="160"/>
-        <w:ind w:hanging="0" w:left="-113" w:right="0"/>
-        <w:jc w:val="left"/>
-        <w:rPr>
-          <w:rStyle w:val="Hyperlink"/>
-          <w:b w:val="false"/>
-          <w:bCs w:val="false"/>
-          <w:color w:val="000000"/>
-          <w:u w:val="none"/>
-        </w:rPr>
-      </w:pPr>
-      <w:r>
-        <w:rPr>
-          <w:b w:val="false"/>
-          <w:bCs w:val="false"/>
-          <w:color w:val="000000"/>
-          <w:u w:val="none"/>
-        </w:rPr>
-      </w:r>
-    </w:p>
-    <w:p>
-      <w:pPr>
-        <w:pStyle w:val="Normal"/>
-        <w:widowControl/>
-        <w:suppressAutoHyphens w:val="true"/>
-        <w:bidi w:val="0"/>
-        <w:spacing w:lineRule="auto" w:line="259" w:before="0" w:after="160"/>
-        <w:ind w:hanging="0" w:left="-113" w:right="0"/>
-        <w:jc w:val="left"/>
-        <w:rPr>
-          <w:color w:val="000000"/>
-          <w:u w:val="none"/>
-        </w:rPr>
-      </w:pPr>
-      <w:r>
         <w:drawing>
           <wp:anchor behindDoc="0" distT="0" distB="0" distL="0" distR="0" simplePos="0" locked="0" layoutInCell="0" allowOverlap="1" relativeHeight="26">
             <wp:simplePos x="0" y="0"/>
             <wp:positionH relativeFrom="page">
-              <wp:posOffset>1005205</wp:posOffset>
+              <wp:posOffset>827405</wp:posOffset>
             </wp:positionH>
             <wp:positionV relativeFrom="page">
-              <wp:posOffset>1854200</wp:posOffset>
+              <wp:posOffset>2514600</wp:posOffset>
             </wp:positionV>
             <wp:extent cx="6276975" cy="1646555"/>
             <wp:effectExtent l="0" t="0" r="0" b="0"/>
@@ -6302,6 +6268,125 @@
           </wp:anchor>
         </w:drawing>
       </w:r>
+    </w:p>
+    <w:p>
+      <w:pPr>
+        <w:pStyle w:val="Normal"/>
+        <w:widowControl/>
+        <w:suppressAutoHyphens w:val="true"/>
+        <w:bidi w:val="0"/>
+        <w:spacing w:lineRule="auto" w:line="259" w:before="0" w:after="160"/>
+        <w:ind w:hanging="0" w:left="-113" w:right="0"/>
+        <w:jc w:val="left"/>
+        <w:rPr>
+          <w:rStyle w:val="Hyperlink"/>
+          <w:b w:val="false"/>
+          <w:bCs w:val="false"/>
+          <w:color w:val="000000"/>
+          <w:u w:val="none"/>
+        </w:rPr>
+      </w:pPr>
+      <w:r>
+        <w:rPr>
+          <w:b w:val="false"/>
+          <w:bCs w:val="false"/>
+          <w:color w:val="000000"/>
+          <w:u w:val="none"/>
+        </w:rPr>
+      </w:r>
+    </w:p>
+    <w:p>
+      <w:pPr>
+        <w:pStyle w:val="Normal"/>
+        <w:widowControl/>
+        <w:suppressAutoHyphens w:val="true"/>
+        <w:bidi w:val="0"/>
+        <w:spacing w:lineRule="auto" w:line="259" w:before="0" w:after="160"/>
+        <w:ind w:hanging="0" w:left="-113" w:right="0"/>
+        <w:jc w:val="left"/>
+        <w:rPr>
+          <w:rStyle w:val="Hyperlink"/>
+          <w:b w:val="false"/>
+          <w:bCs w:val="false"/>
+          <w:color w:val="000000"/>
+          <w:u w:val="none"/>
+        </w:rPr>
+      </w:pPr>
+      <w:r>
+        <w:rPr>
+          <w:b w:val="false"/>
+          <w:bCs w:val="false"/>
+          <w:color w:val="000000"/>
+          <w:u w:val="none"/>
+        </w:rPr>
+      </w:r>
+    </w:p>
+    <w:p>
+      <w:pPr>
+        <w:pStyle w:val="Normal"/>
+        <w:widowControl/>
+        <w:suppressAutoHyphens w:val="true"/>
+        <w:bidi w:val="0"/>
+        <w:spacing w:lineRule="auto" w:line="259" w:before="0" w:after="160"/>
+        <w:ind w:hanging="0" w:left="-113" w:right="0"/>
+        <w:jc w:val="left"/>
+        <w:rPr>
+          <w:rStyle w:val="Hyperlink"/>
+          <w:b w:val="false"/>
+          <w:bCs w:val="false"/>
+          <w:color w:val="000000"/>
+          <w:u w:val="none"/>
+        </w:rPr>
+      </w:pPr>
+      <w:r>
+        <w:rPr>
+          <w:b w:val="false"/>
+          <w:bCs w:val="false"/>
+          <w:color w:val="000000"/>
+          <w:u w:val="none"/>
+        </w:rPr>
+      </w:r>
+    </w:p>
+    <w:p>
+      <w:pPr>
+        <w:pStyle w:val="Normal"/>
+        <w:widowControl/>
+        <w:suppressAutoHyphens w:val="true"/>
+        <w:bidi w:val="0"/>
+        <w:spacing w:lineRule="auto" w:line="259" w:before="0" w:after="160"/>
+        <w:ind w:hanging="0" w:left="-113" w:right="0"/>
+        <w:jc w:val="left"/>
+        <w:rPr>
+          <w:rStyle w:val="Hyperlink"/>
+          <w:b w:val="false"/>
+          <w:bCs w:val="false"/>
+          <w:color w:val="000000"/>
+          <w:u w:val="none"/>
+        </w:rPr>
+      </w:pPr>
+      <w:r>
+        <w:rPr>
+          <w:b w:val="false"/>
+          <w:bCs w:val="false"/>
+          <w:color w:val="000000"/>
+          <w:u w:val="none"/>
+        </w:rPr>
+      </w:r>
+    </w:p>
+    <w:p>
+      <w:pPr>
+        <w:pStyle w:val="Normal"/>
+        <w:widowControl/>
+        <w:suppressAutoHyphens w:val="true"/>
+        <w:bidi w:val="0"/>
+        <w:spacing w:lineRule="auto" w:line="259" w:before="0" w:after="160"/>
+        <w:ind w:hanging="0" w:left="-113" w:right="0"/>
+        <w:jc w:val="left"/>
+        <w:rPr>
+          <w:color w:val="000000"/>
+          <w:u w:val="none"/>
+        </w:rPr>
+      </w:pPr>
       <w:r>
         <w:rPr>
           <w:rStyle w:val="Hyperlink"/>
@@ -6395,58 +6480,6 @@
       </w:pPr>
       <w:r>
         <w:rPr/>
-      </w:r>
-    </w:p>
-    <w:p>
-      <w:pPr>
-        <w:pStyle w:val="Normal"/>
-        <w:widowControl/>
-        <w:suppressAutoHyphens w:val="true"/>
-        <w:bidi w:val="0"/>
-        <w:spacing w:lineRule="auto" w:line="259" w:before="0" w:after="160"/>
-        <w:ind w:hanging="0" w:left="-113" w:right="0"/>
-        <w:jc w:val="left"/>
-        <w:rPr>
-          <w:rStyle w:val="Hyperlink"/>
-          <w:b w:val="false"/>
-          <w:bCs w:val="false"/>
-          <w:color w:val="000000"/>
-          <w:u w:val="none"/>
-        </w:rPr>
-      </w:pPr>
-      <w:r>
-        <w:rPr>
-          <w:b w:val="false"/>
-          <w:bCs w:val="false"/>
-          <w:color w:val="000000"/>
-          <w:u w:val="none"/>
-        </w:rPr>
-      </w:r>
-    </w:p>
-    <w:p>
-      <w:pPr>
-        <w:pStyle w:val="Normal"/>
-        <w:widowControl/>
-        <w:suppressAutoHyphens w:val="true"/>
-        <w:bidi w:val="0"/>
-        <w:spacing w:lineRule="auto" w:line="259" w:before="0" w:after="160"/>
-        <w:ind w:hanging="0" w:left="-113" w:right="0"/>
-        <w:jc w:val="left"/>
-        <w:rPr>
-          <w:rStyle w:val="Hyperlink"/>
-          <w:b w:val="false"/>
-          <w:bCs w:val="false"/>
-          <w:color w:val="000000"/>
-          <w:u w:val="none"/>
-        </w:rPr>
-      </w:pPr>
-      <w:r>
-        <w:rPr>
-          <w:b w:val="false"/>
-          <w:bCs w:val="false"/>
-          <w:color w:val="000000"/>
-          <w:u w:val="none"/>
-        </w:rPr>
       </w:r>
     </w:p>
     <w:p>
@@ -6555,10 +6588,10 @@
           <wp:anchor behindDoc="0" distT="0" distB="0" distL="0" distR="0" simplePos="0" locked="0" layoutInCell="0" allowOverlap="1" relativeHeight="27">
             <wp:simplePos x="0" y="0"/>
             <wp:positionH relativeFrom="column">
-              <wp:posOffset>673100</wp:posOffset>
+              <wp:posOffset>584200</wp:posOffset>
             </wp:positionH>
             <wp:positionV relativeFrom="paragraph">
-              <wp:posOffset>-113030</wp:posOffset>
+              <wp:posOffset>177800</wp:posOffset>
             </wp:positionV>
             <wp:extent cx="5708015" cy="1204595"/>
             <wp:effectExtent l="0" t="0" r="0" b="0"/>
@@ -6700,6 +6733,32 @@
           <w:color w:val="000000"/>
           <w:u w:val="none"/>
         </w:rPr>
+      </w:r>
+    </w:p>
+    <w:p>
+      <w:pPr>
+        <w:pStyle w:val="Normal"/>
+        <w:widowControl/>
+        <w:suppressAutoHyphens w:val="true"/>
+        <w:bidi w:val="0"/>
+        <w:spacing w:lineRule="auto" w:line="259" w:before="0" w:after="160"/>
+        <w:ind w:hanging="0" w:left="-113" w:right="0"/>
+        <w:jc w:val="left"/>
+        <w:rPr>
+          <w:rStyle w:val="Hyperlink"/>
+          <w:b w:val="false"/>
+          <w:bCs w:val="false"/>
+          <w:color w:val="000000"/>
+          <w:u w:val="none"/>
+        </w:rPr>
+      </w:pPr>
+      <w:r>
+        <w:rPr>
+          <w:b w:val="false"/>
+          <w:bCs w:val="false"/>
+          <w:color w:val="000000"/>
+          <w:u w:val="none"/>
+        </w:rPr>
         <w:drawing>
           <wp:anchor behindDoc="0" distT="0" distB="0" distL="0" distR="0" simplePos="0" locked="0" layoutInCell="0" allowOverlap="1" relativeHeight="28">
             <wp:simplePos x="0" y="0"/>
@@ -6707,7 +6766,7 @@
               <wp:posOffset>822960</wp:posOffset>
             </wp:positionH>
             <wp:positionV relativeFrom="paragraph">
-              <wp:posOffset>5080</wp:posOffset>
+              <wp:posOffset>45720</wp:posOffset>
             </wp:positionV>
             <wp:extent cx="5991860" cy="1369060"/>
             <wp:effectExtent l="0" t="0" r="0" b="0"/>
@@ -6879,10 +6938,10 @@
           <wp:anchor behindDoc="0" distT="0" distB="0" distL="0" distR="0" simplePos="0" locked="0" layoutInCell="0" allowOverlap="1" relativeHeight="29">
             <wp:simplePos x="0" y="0"/>
             <wp:positionH relativeFrom="column">
-              <wp:posOffset>923925</wp:posOffset>
+              <wp:posOffset>892175</wp:posOffset>
             </wp:positionH>
             <wp:positionV relativeFrom="paragraph">
-              <wp:posOffset>24130</wp:posOffset>
+              <wp:posOffset>45720</wp:posOffset>
             </wp:positionV>
             <wp:extent cx="2843530" cy="681990"/>
             <wp:effectExtent l="0" t="0" r="0" b="0"/>
@@ -7002,10 +7061,10 @@
           <wp:anchor behindDoc="0" distT="0" distB="0" distL="0" distR="0" simplePos="0" locked="0" layoutInCell="0" allowOverlap="1" relativeHeight="30">
             <wp:simplePos x="0" y="0"/>
             <wp:positionH relativeFrom="column">
-              <wp:posOffset>1022350</wp:posOffset>
+              <wp:posOffset>908050</wp:posOffset>
             </wp:positionH>
             <wp:positionV relativeFrom="paragraph">
-              <wp:posOffset>-30480</wp:posOffset>
+              <wp:posOffset>-104140</wp:posOffset>
             </wp:positionV>
             <wp:extent cx="5192395" cy="2112010"/>
             <wp:effectExtent l="0" t="0" r="0" b="0"/>
@@ -7173,92 +7232,14 @@
           <w:color w:val="000000"/>
           <w:u w:val="none"/>
         </w:rPr>
-      </w:r>
-    </w:p>
-    <w:p>
-      <w:pPr>
-        <w:pStyle w:val="Normal"/>
-        <w:widowControl/>
-        <w:suppressAutoHyphens w:val="true"/>
-        <w:bidi w:val="0"/>
-        <w:spacing w:lineRule="auto" w:line="259" w:before="0" w:after="160"/>
-        <w:ind w:hanging="0" w:left="-113" w:right="0"/>
-        <w:jc w:val="left"/>
-        <w:rPr>
-          <w:rStyle w:val="Hyperlink"/>
-          <w:b w:val="false"/>
-          <w:bCs w:val="false"/>
-          <w:color w:val="000000"/>
-          <w:u w:val="none"/>
-        </w:rPr>
-      </w:pPr>
-      <w:r>
-        <w:rPr>
-          <w:b w:val="false"/>
-          <w:bCs w:val="false"/>
-          <w:color w:val="000000"/>
-          <w:u w:val="none"/>
-        </w:rPr>
-      </w:r>
-    </w:p>
-    <w:p>
-      <w:pPr>
-        <w:pStyle w:val="Normal"/>
-        <w:widowControl/>
-        <w:suppressAutoHyphens w:val="true"/>
-        <w:bidi w:val="0"/>
-        <w:spacing w:lineRule="auto" w:line="259" w:before="0" w:after="160"/>
-        <w:ind w:hanging="0" w:left="-113" w:right="0"/>
-        <w:jc w:val="left"/>
-        <w:rPr>
-          <w:rStyle w:val="Hyperlink"/>
-          <w:b w:val="false"/>
-          <w:bCs w:val="false"/>
-          <w:color w:val="000000"/>
-          <w:u w:val="none"/>
-        </w:rPr>
-      </w:pPr>
-      <w:r>
-        <w:rPr>
-          <w:b w:val="false"/>
-          <w:bCs w:val="false"/>
-          <w:color w:val="000000"/>
-          <w:u w:val="none"/>
-        </w:rPr>
-      </w:r>
-    </w:p>
-    <w:p>
-      <w:pPr>
-        <w:pStyle w:val="Normal"/>
-        <w:widowControl/>
-        <w:suppressAutoHyphens w:val="true"/>
-        <w:bidi w:val="0"/>
-        <w:spacing w:lineRule="auto" w:line="259" w:before="0" w:after="160"/>
-        <w:ind w:hanging="0" w:left="-113" w:right="0"/>
-        <w:jc w:val="left"/>
-        <w:rPr>
-          <w:rStyle w:val="Hyperlink"/>
-          <w:b w:val="false"/>
-          <w:bCs w:val="false"/>
-          <w:color w:val="000000"/>
-          <w:u w:val="none"/>
-        </w:rPr>
-      </w:pPr>
-      <w:r>
-        <w:rPr>
-          <w:b w:val="false"/>
-          <w:bCs w:val="false"/>
-          <w:color w:val="000000"/>
-          <w:u w:val="none"/>
-        </w:rPr>
         <w:drawing>
           <wp:anchor behindDoc="0" distT="0" distB="0" distL="0" distR="0" simplePos="0" locked="0" layoutInCell="0" allowOverlap="1" relativeHeight="31">
             <wp:simplePos x="0" y="0"/>
             <wp:positionH relativeFrom="column">
-              <wp:posOffset>926465</wp:posOffset>
+              <wp:posOffset>678815</wp:posOffset>
             </wp:positionH>
             <wp:positionV relativeFrom="paragraph">
-              <wp:posOffset>-17780</wp:posOffset>
+              <wp:posOffset>43180</wp:posOffset>
             </wp:positionV>
             <wp:extent cx="5379085" cy="1081405"/>
             <wp:effectExtent l="0" t="0" r="0" b="0"/>
@@ -7348,14 +7329,66 @@
           <w:color w:val="000000"/>
           <w:u w:val="none"/>
         </w:rPr>
+      </w:r>
+    </w:p>
+    <w:p>
+      <w:pPr>
+        <w:pStyle w:val="Normal"/>
+        <w:widowControl/>
+        <w:suppressAutoHyphens w:val="true"/>
+        <w:bidi w:val="0"/>
+        <w:spacing w:lineRule="auto" w:line="259" w:before="0" w:after="160"/>
+        <w:ind w:hanging="0" w:left="-113" w:right="0"/>
+        <w:jc w:val="left"/>
+        <w:rPr>
+          <w:rStyle w:val="Hyperlink"/>
+          <w:b w:val="false"/>
+          <w:bCs w:val="false"/>
+          <w:color w:val="000000"/>
+          <w:u w:val="none"/>
+        </w:rPr>
+      </w:pPr>
+      <w:r>
+        <w:rPr>
+          <w:b w:val="false"/>
+          <w:bCs w:val="false"/>
+          <w:color w:val="000000"/>
+          <w:u w:val="none"/>
+        </w:rPr>
+      </w:r>
+    </w:p>
+    <w:p>
+      <w:pPr>
+        <w:pStyle w:val="Normal"/>
+        <w:widowControl/>
+        <w:suppressAutoHyphens w:val="true"/>
+        <w:bidi w:val="0"/>
+        <w:spacing w:lineRule="auto" w:line="259" w:before="0" w:after="160"/>
+        <w:ind w:hanging="0" w:left="-113" w:right="0"/>
+        <w:jc w:val="left"/>
+        <w:rPr>
+          <w:rStyle w:val="Hyperlink"/>
+          <w:b w:val="false"/>
+          <w:bCs w:val="false"/>
+          <w:color w:val="000000"/>
+          <w:u w:val="none"/>
+        </w:rPr>
+      </w:pPr>
+      <w:r>
+        <w:rPr>
+          <w:b w:val="false"/>
+          <w:bCs w:val="false"/>
+          <w:color w:val="000000"/>
+          <w:u w:val="none"/>
+        </w:rPr>
         <w:drawing>
           <wp:anchor behindDoc="0" distT="0" distB="0" distL="0" distR="0" simplePos="0" locked="0" layoutInCell="0" allowOverlap="1" relativeHeight="32">
             <wp:simplePos x="0" y="0"/>
             <wp:positionH relativeFrom="column">
-              <wp:posOffset>1464310</wp:posOffset>
+              <wp:posOffset>1089660</wp:posOffset>
             </wp:positionH>
             <wp:positionV relativeFrom="paragraph">
-              <wp:posOffset>-95250</wp:posOffset>
+              <wp:posOffset>132080</wp:posOffset>
             </wp:positionV>
             <wp:extent cx="4036060" cy="1169035"/>
             <wp:effectExtent l="0" t="0" r="0" b="0"/>
@@ -7393,6 +7426,58 @@
             </a:graphic>
           </wp:anchor>
         </w:drawing>
+      </w:r>
+    </w:p>
+    <w:p>
+      <w:pPr>
+        <w:pStyle w:val="Normal"/>
+        <w:widowControl/>
+        <w:suppressAutoHyphens w:val="true"/>
+        <w:bidi w:val="0"/>
+        <w:spacing w:lineRule="auto" w:line="259" w:before="0" w:after="160"/>
+        <w:ind w:hanging="0" w:left="-113" w:right="0"/>
+        <w:jc w:val="left"/>
+        <w:rPr>
+          <w:rStyle w:val="Hyperlink"/>
+          <w:b w:val="false"/>
+          <w:bCs w:val="false"/>
+          <w:color w:val="000000"/>
+          <w:u w:val="none"/>
+        </w:rPr>
+      </w:pPr>
+      <w:r>
+        <w:rPr>
+          <w:b w:val="false"/>
+          <w:bCs w:val="false"/>
+          <w:color w:val="000000"/>
+          <w:u w:val="none"/>
+        </w:rPr>
+      </w:r>
+    </w:p>
+    <w:p>
+      <w:pPr>
+        <w:pStyle w:val="Normal"/>
+        <w:widowControl/>
+        <w:suppressAutoHyphens w:val="true"/>
+        <w:bidi w:val="0"/>
+        <w:spacing w:lineRule="auto" w:line="259" w:before="0" w:after="160"/>
+        <w:ind w:hanging="0" w:left="-113" w:right="0"/>
+        <w:jc w:val="left"/>
+        <w:rPr>
+          <w:rStyle w:val="Hyperlink"/>
+          <w:b w:val="false"/>
+          <w:bCs w:val="false"/>
+          <w:color w:val="000000"/>
+          <w:u w:val="none"/>
+        </w:rPr>
+      </w:pPr>
+      <w:r>
+        <w:rPr>
+          <w:b w:val="false"/>
+          <w:bCs w:val="false"/>
+          <w:color w:val="000000"/>
+          <w:u w:val="none"/>
+        </w:rPr>
       </w:r>
     </w:p>
     <w:p>
@@ -7903,6 +7988,931 @@
         <w:jc w:val="both"/>
         <w:rPr>
           <w:rStyle w:val="Hyperlink"/>
+          <w:b w:val="false"/>
+          <w:bCs w:val="false"/>
+          <w:color w:val="000000"/>
+          <w:u w:val="none"/>
+        </w:rPr>
+      </w:pPr>
+      <w:r>
+        <w:rPr>
+          <w:b w:val="false"/>
+          <w:bCs w:val="false"/>
+          <w:color w:val="000000"/>
+          <w:u w:val="none"/>
+        </w:rPr>
+      </w:r>
+    </w:p>
+    <w:p>
+      <w:pPr>
+        <w:pStyle w:val="Normal"/>
+        <w:widowControl/>
+        <w:suppressAutoHyphens w:val="true"/>
+        <w:bidi w:val="0"/>
+        <w:spacing w:lineRule="auto" w:line="259" w:before="0" w:after="160"/>
+        <w:ind w:hanging="0" w:left="-113" w:right="0"/>
+        <w:jc w:val="both"/>
+        <w:rPr>
+          <w:rStyle w:val="Hyperlink"/>
+          <w:b w:val="false"/>
+          <w:bCs w:val="false"/>
+          <w:color w:val="000000"/>
+          <w:u w:val="none"/>
+        </w:rPr>
+      </w:pPr>
+      <w:r>
+        <w:rPr>
+          <w:b w:val="false"/>
+          <w:bCs w:val="false"/>
+          <w:color w:val="000000"/>
+          <w:u w:val="none"/>
+        </w:rPr>
+        <w:drawing>
+          <wp:anchor behindDoc="0" distT="0" distB="0" distL="0" distR="0" simplePos="0" locked="0" layoutInCell="0" allowOverlap="1" relativeHeight="34">
+            <wp:simplePos x="0" y="0"/>
+            <wp:positionH relativeFrom="column">
+              <wp:posOffset>-36195</wp:posOffset>
+            </wp:positionH>
+            <wp:positionV relativeFrom="paragraph">
+              <wp:posOffset>106680</wp:posOffset>
+            </wp:positionV>
+            <wp:extent cx="7125970" cy="2064385"/>
+            <wp:effectExtent l="0" t="0" r="0" b="0"/>
+            <wp:wrapSquare wrapText="largest"/>
+            <wp:docPr id="33" name="Изображение33" descr=""/>
+            <wp:cNvGraphicFramePr>
+              <a:graphicFrameLocks xmlns:a="http://schemas.openxmlformats.org/drawingml/2006/main" noChangeAspect="1"/>
+            </wp:cNvGraphicFramePr>
+            <a:graphic xmlns:a="http://schemas.openxmlformats.org/drawingml/2006/main">
+              <a:graphicData uri="http://schemas.openxmlformats.org/drawingml/2006/picture">
+                <pic:pic xmlns:pic="http://schemas.openxmlformats.org/drawingml/2006/picture">
+                  <pic:nvPicPr>
+                    <pic:cNvPr id="33" name="Изображение33" descr=""/>
+                    <pic:cNvPicPr>
+                      <a:picLocks noChangeAspect="1" noChangeArrowheads="1"/>
+                    </pic:cNvPicPr>
+                  </pic:nvPicPr>
+                  <pic:blipFill>
+                    <a:blip r:embed="rId37"/>
+                    <a:stretch>
+                      <a:fillRect/>
+                    </a:stretch>
+                  </pic:blipFill>
+                  <pic:spPr bwMode="auto">
+                    <a:xfrm>
+                      <a:off x="0" y="0"/>
+                      <a:ext cx="7125970" cy="2064385"/>
+                    </a:xfrm>
+                    <a:prstGeom prst="rect">
+                      <a:avLst/>
+                    </a:prstGeom>
+                  </pic:spPr>
+                </pic:pic>
+              </a:graphicData>
+            </a:graphic>
+          </wp:anchor>
+        </w:drawing>
+      </w:r>
+    </w:p>
+    <w:p>
+      <w:pPr>
+        <w:pStyle w:val="Normal"/>
+        <w:widowControl/>
+        <w:suppressAutoHyphens w:val="true"/>
+        <w:bidi w:val="0"/>
+        <w:spacing w:lineRule="auto" w:line="259" w:before="0" w:after="160"/>
+        <w:ind w:hanging="0" w:left="-113" w:right="0"/>
+        <w:jc w:val="both"/>
+        <w:rPr>
+          <w:rStyle w:val="Hyperlink"/>
+          <w:b w:val="false"/>
+          <w:bCs w:val="false"/>
+          <w:color w:val="000000"/>
+          <w:u w:val="none"/>
+        </w:rPr>
+      </w:pPr>
+      <w:r>
+        <w:rPr>
+          <w:b w:val="false"/>
+          <w:bCs w:val="false"/>
+          <w:color w:val="000000"/>
+          <w:u w:val="none"/>
+        </w:rPr>
+      </w:r>
+    </w:p>
+    <w:p>
+      <w:pPr>
+        <w:pStyle w:val="Normal"/>
+        <w:widowControl/>
+        <w:suppressAutoHyphens w:val="true"/>
+        <w:bidi w:val="0"/>
+        <w:spacing w:lineRule="auto" w:line="259" w:before="0" w:after="160"/>
+        <w:ind w:hanging="0" w:left="-113" w:right="0"/>
+        <w:jc w:val="both"/>
+        <w:rPr>
+          <w:rStyle w:val="Hyperlink"/>
+          <w:b w:val="false"/>
+          <w:bCs w:val="false"/>
+          <w:color w:val="000000"/>
+          <w:u w:val="none"/>
+        </w:rPr>
+      </w:pPr>
+      <w:r>
+        <w:rPr>
+          <w:b w:val="false"/>
+          <w:bCs w:val="false"/>
+          <w:color w:val="000000"/>
+          <w:u w:val="none"/>
+        </w:rPr>
+      </w:r>
+    </w:p>
+    <w:p>
+      <w:pPr>
+        <w:pStyle w:val="Normal"/>
+        <w:widowControl/>
+        <w:suppressAutoHyphens w:val="true"/>
+        <w:bidi w:val="0"/>
+        <w:spacing w:lineRule="auto" w:line="259" w:before="0" w:after="160"/>
+        <w:ind w:hanging="0" w:left="-113" w:right="0"/>
+        <w:jc w:val="both"/>
+        <w:rPr>
+          <w:rStyle w:val="Hyperlink"/>
+          <w:b w:val="false"/>
+          <w:bCs w:val="false"/>
+          <w:color w:val="000000"/>
+          <w:u w:val="none"/>
+        </w:rPr>
+      </w:pPr>
+      <w:r>
+        <w:rPr>
+          <w:b w:val="false"/>
+          <w:bCs w:val="false"/>
+          <w:color w:val="000000"/>
+          <w:u w:val="none"/>
+        </w:rPr>
+      </w:r>
+    </w:p>
+    <w:p>
+      <w:pPr>
+        <w:pStyle w:val="Normal"/>
+        <w:widowControl/>
+        <w:suppressAutoHyphens w:val="true"/>
+        <w:bidi w:val="0"/>
+        <w:spacing w:lineRule="auto" w:line="259" w:before="0" w:after="160"/>
+        <w:ind w:hanging="0" w:left="-113" w:right="0"/>
+        <w:jc w:val="center"/>
+        <w:rPr>
+          <w:b/>
+          <w:bCs/>
+          <w:color w:val="000000"/>
+          <w:u w:val="none"/>
+        </w:rPr>
+      </w:pPr>
+      <w:r>
+        <w:rPr>
+          <w:b/>
+          <w:bCs/>
+          <w:color w:val="000000"/>
+          <w:u w:val="none"/>
+        </w:rPr>
+        <w:t>Работа с формами</w:t>
+      </w:r>
+    </w:p>
+    <w:p>
+      <w:pPr>
+        <w:pStyle w:val="Normal"/>
+        <w:widowControl/>
+        <w:suppressAutoHyphens w:val="true"/>
+        <w:bidi w:val="0"/>
+        <w:spacing w:lineRule="auto" w:line="259" w:before="0" w:after="160"/>
+        <w:ind w:hanging="0" w:left="-113" w:right="0"/>
+        <w:jc w:val="both"/>
+        <w:rPr>
+          <w:b/>
+          <w:bCs/>
+          <w:color w:val="000000"/>
+          <w:u w:val="none"/>
+        </w:rPr>
+      </w:pPr>
+      <w:r>
+        <w:rPr>
+          <w:b/>
+          <w:bCs/>
+          <w:color w:val="000000"/>
+          <w:u w:val="none"/>
+        </w:rPr>
+        <w:t xml:space="preserve">В Next JS </w:t>
+      </w:r>
+      <w:r>
+        <w:rPr>
+          <w:b w:val="false"/>
+          <w:bCs w:val="false"/>
+          <w:color w:val="000000"/>
+          <w:u w:val="none"/>
+        </w:rPr>
+        <w:t>есть серверный рендеринг. Позволяет выполнять серверный код из клиентских компонентов без создания отдельного api роута.</w:t>
+      </w:r>
+    </w:p>
+    <w:p>
+      <w:pPr>
+        <w:pStyle w:val="Normal"/>
+        <w:widowControl/>
+        <w:suppressAutoHyphens w:val="true"/>
+        <w:bidi w:val="0"/>
+        <w:spacing w:lineRule="auto" w:line="259" w:before="0" w:after="160"/>
+        <w:ind w:hanging="0" w:left="-113" w:right="0"/>
+        <w:jc w:val="both"/>
+        <w:rPr>
+          <w:b/>
+          <w:bCs/>
+          <w:color w:val="000000"/>
+          <w:u w:val="none"/>
+        </w:rPr>
+      </w:pPr>
+      <w:r>
+        <w:rPr>
+          <w:b w:val="false"/>
+          <w:bCs w:val="false"/>
+          <w:color w:val="000000"/>
+          <w:u w:val="none"/>
+        </w:rPr>
+        <w:t>Вынесим отдельную функцию регистрации:</w:t>
+      </w:r>
+    </w:p>
+    <w:p>
+      <w:pPr>
+        <w:pStyle w:val="Normal"/>
+        <w:widowControl/>
+        <w:suppressAutoHyphens w:val="true"/>
+        <w:bidi w:val="0"/>
+        <w:spacing w:lineRule="auto" w:line="259" w:before="0" w:after="160"/>
+        <w:ind w:hanging="0" w:left="-113" w:right="0"/>
+        <w:jc w:val="both"/>
+        <w:rPr>
+          <w:b w:val="false"/>
+          <w:bCs w:val="false"/>
+        </w:rPr>
+      </w:pPr>
+      <w:r>
+        <w:rPr>
+          <w:b/>
+          <w:bCs/>
+          <w:color w:val="000000"/>
+          <w:u w:val="none"/>
+        </w:rPr>
+        <w:drawing>
+          <wp:anchor behindDoc="0" distT="0" distB="0" distL="0" distR="0" simplePos="0" locked="0" layoutInCell="0" allowOverlap="1" relativeHeight="35">
+            <wp:simplePos x="0" y="0"/>
+            <wp:positionH relativeFrom="column">
+              <wp:align>center</wp:align>
+            </wp:positionH>
+            <wp:positionV relativeFrom="paragraph">
+              <wp:posOffset>635</wp:posOffset>
+            </wp:positionV>
+            <wp:extent cx="5300980" cy="2928620"/>
+            <wp:effectExtent l="0" t="0" r="0" b="0"/>
+            <wp:wrapSquare wrapText="largest"/>
+            <wp:docPr id="34" name="Изображение34" descr=""/>
+            <wp:cNvGraphicFramePr>
+              <a:graphicFrameLocks xmlns:a="http://schemas.openxmlformats.org/drawingml/2006/main" noChangeAspect="1"/>
+            </wp:cNvGraphicFramePr>
+            <a:graphic xmlns:a="http://schemas.openxmlformats.org/drawingml/2006/main">
+              <a:graphicData uri="http://schemas.openxmlformats.org/drawingml/2006/picture">
+                <pic:pic xmlns:pic="http://schemas.openxmlformats.org/drawingml/2006/picture">
+                  <pic:nvPicPr>
+                    <pic:cNvPr id="34" name="Изображение34" descr=""/>
+                    <pic:cNvPicPr>
+                      <a:picLocks noChangeAspect="1" noChangeArrowheads="1"/>
+                    </pic:cNvPicPr>
+                  </pic:nvPicPr>
+                  <pic:blipFill>
+                    <a:blip r:embed="rId38"/>
+                    <a:stretch>
+                      <a:fillRect/>
+                    </a:stretch>
+                  </pic:blipFill>
+                  <pic:spPr bwMode="auto">
+                    <a:xfrm>
+                      <a:off x="0" y="0"/>
+                      <a:ext cx="5300980" cy="2928620"/>
+                    </a:xfrm>
+                    <a:prstGeom prst="rect">
+                      <a:avLst/>
+                    </a:prstGeom>
+                  </pic:spPr>
+                </pic:pic>
+              </a:graphicData>
+            </a:graphic>
+          </wp:anchor>
+        </w:drawing>
+      </w:r>
+    </w:p>
+    <w:p>
+      <w:pPr>
+        <w:pStyle w:val="Normal"/>
+        <w:widowControl/>
+        <w:suppressAutoHyphens w:val="true"/>
+        <w:bidi w:val="0"/>
+        <w:spacing w:lineRule="auto" w:line="259" w:before="0" w:after="160"/>
+        <w:ind w:hanging="0" w:left="-113" w:right="0"/>
+        <w:jc w:val="left"/>
+        <w:rPr>
+          <w:b w:val="false"/>
+          <w:bCs w:val="false"/>
+        </w:rPr>
+      </w:pPr>
+      <w:r>
+        <w:rPr>
+          <w:b/>
+          <w:bCs/>
+          <w:color w:val="000000"/>
+          <w:u w:val="none"/>
+        </w:rPr>
+      </w:r>
+    </w:p>
+    <w:p>
+      <w:pPr>
+        <w:pStyle w:val="Normal"/>
+        <w:widowControl/>
+        <w:suppressAutoHyphens w:val="true"/>
+        <w:bidi w:val="0"/>
+        <w:spacing w:lineRule="auto" w:line="259" w:before="0" w:after="160"/>
+        <w:ind w:hanging="0" w:left="-113" w:right="0"/>
+        <w:jc w:val="left"/>
+        <w:rPr>
+          <w:b w:val="false"/>
+          <w:bCs w:val="false"/>
+        </w:rPr>
+      </w:pPr>
+      <w:r>
+        <w:rPr>
+          <w:b/>
+          <w:bCs/>
+          <w:color w:val="000000"/>
+          <w:u w:val="none"/>
+        </w:rPr>
+      </w:r>
+    </w:p>
+    <w:p>
+      <w:pPr>
+        <w:pStyle w:val="Normal"/>
+        <w:widowControl/>
+        <w:suppressAutoHyphens w:val="true"/>
+        <w:bidi w:val="0"/>
+        <w:spacing w:lineRule="auto" w:line="259" w:before="0" w:after="160"/>
+        <w:ind w:hanging="0" w:left="-113" w:right="0"/>
+        <w:jc w:val="both"/>
+        <w:rPr>
+          <w:rStyle w:val="Hyperlink"/>
+          <w:b w:val="false"/>
+          <w:bCs w:val="false"/>
+          <w:color w:val="000000"/>
+          <w:u w:val="none"/>
+        </w:rPr>
+      </w:pPr>
+      <w:r>
+        <w:rPr>
+          <w:b w:val="false"/>
+          <w:bCs w:val="false"/>
+          <w:color w:val="000000"/>
+          <w:u w:val="none"/>
+        </w:rPr>
+      </w:r>
+    </w:p>
+    <w:p>
+      <w:pPr>
+        <w:pStyle w:val="Normal"/>
+        <w:widowControl/>
+        <w:suppressAutoHyphens w:val="true"/>
+        <w:bidi w:val="0"/>
+        <w:spacing w:lineRule="auto" w:line="259" w:before="0" w:after="160"/>
+        <w:ind w:hanging="0" w:left="-113" w:right="0"/>
+        <w:jc w:val="both"/>
+        <w:rPr>
+          <w:rStyle w:val="Hyperlink"/>
+          <w:b w:val="false"/>
+          <w:bCs w:val="false"/>
+          <w:color w:val="000000"/>
+          <w:u w:val="none"/>
+        </w:rPr>
+      </w:pPr>
+      <w:r>
+        <w:rPr>
+          <w:b w:val="false"/>
+          <w:bCs w:val="false"/>
+          <w:color w:val="000000"/>
+          <w:u w:val="none"/>
+        </w:rPr>
+      </w:r>
+    </w:p>
+    <w:p>
+      <w:pPr>
+        <w:pStyle w:val="Normal"/>
+        <w:widowControl/>
+        <w:suppressAutoHyphens w:val="true"/>
+        <w:bidi w:val="0"/>
+        <w:spacing w:lineRule="auto" w:line="259" w:before="0" w:after="160"/>
+        <w:ind w:hanging="0" w:left="-113" w:right="0"/>
+        <w:jc w:val="both"/>
+        <w:rPr>
+          <w:rStyle w:val="Hyperlink"/>
+          <w:b w:val="false"/>
+          <w:bCs w:val="false"/>
+          <w:color w:val="000000"/>
+          <w:u w:val="none"/>
+        </w:rPr>
+      </w:pPr>
+      <w:r>
+        <w:rPr>
+          <w:b w:val="false"/>
+          <w:bCs w:val="false"/>
+          <w:color w:val="000000"/>
+          <w:u w:val="none"/>
+        </w:rPr>
+      </w:r>
+    </w:p>
+    <w:p>
+      <w:pPr>
+        <w:pStyle w:val="Normal"/>
+        <w:widowControl/>
+        <w:suppressAutoHyphens w:val="true"/>
+        <w:bidi w:val="0"/>
+        <w:spacing w:lineRule="auto" w:line="259" w:before="0" w:after="160"/>
+        <w:ind w:hanging="0" w:left="-113" w:right="0"/>
+        <w:jc w:val="both"/>
+        <w:rPr>
+          <w:rStyle w:val="Hyperlink"/>
+          <w:b w:val="false"/>
+          <w:bCs w:val="false"/>
+          <w:color w:val="000000"/>
+          <w:u w:val="none"/>
+        </w:rPr>
+      </w:pPr>
+      <w:r>
+        <w:rPr>
+          <w:b w:val="false"/>
+          <w:bCs w:val="false"/>
+          <w:color w:val="000000"/>
+          <w:u w:val="none"/>
+        </w:rPr>
+      </w:r>
+    </w:p>
+    <w:p>
+      <w:pPr>
+        <w:pStyle w:val="Normal"/>
+        <w:widowControl/>
+        <w:suppressAutoHyphens w:val="true"/>
+        <w:bidi w:val="0"/>
+        <w:spacing w:lineRule="auto" w:line="259" w:before="0" w:after="160"/>
+        <w:ind w:hanging="0" w:left="-113" w:right="0"/>
+        <w:jc w:val="both"/>
+        <w:rPr>
+          <w:rStyle w:val="Hyperlink"/>
+          <w:b w:val="false"/>
+          <w:bCs w:val="false"/>
+          <w:color w:val="000000"/>
+          <w:u w:val="none"/>
+        </w:rPr>
+      </w:pPr>
+      <w:r>
+        <w:rPr>
+          <w:b w:val="false"/>
+          <w:bCs w:val="false"/>
+          <w:color w:val="000000"/>
+          <w:u w:val="none"/>
+        </w:rPr>
+      </w:r>
+    </w:p>
+    <w:p>
+      <w:pPr>
+        <w:pStyle w:val="Normal"/>
+        <w:widowControl/>
+        <w:suppressAutoHyphens w:val="true"/>
+        <w:bidi w:val="0"/>
+        <w:spacing w:lineRule="auto" w:line="259" w:before="0" w:after="160"/>
+        <w:ind w:hanging="0" w:left="-113" w:right="0"/>
+        <w:jc w:val="both"/>
+        <w:rPr>
+          <w:rStyle w:val="Hyperlink"/>
+          <w:b w:val="false"/>
+          <w:bCs w:val="false"/>
+          <w:color w:val="000000"/>
+          <w:u w:val="none"/>
+        </w:rPr>
+      </w:pPr>
+      <w:r>
+        <w:rPr>
+          <w:b w:val="false"/>
+          <w:bCs w:val="false"/>
+          <w:color w:val="000000"/>
+          <w:u w:val="none"/>
+        </w:rPr>
+      </w:r>
+    </w:p>
+    <w:p>
+      <w:pPr>
+        <w:pStyle w:val="Normal"/>
+        <w:widowControl/>
+        <w:suppressAutoHyphens w:val="true"/>
+        <w:bidi w:val="0"/>
+        <w:spacing w:lineRule="auto" w:line="259" w:before="0" w:after="160"/>
+        <w:ind w:hanging="0" w:left="-113" w:right="0"/>
+        <w:jc w:val="both"/>
+        <w:rPr>
+          <w:rStyle w:val="Hyperlink"/>
+          <w:b w:val="false"/>
+          <w:bCs w:val="false"/>
+          <w:color w:val="000000"/>
+          <w:u w:val="none"/>
+        </w:rPr>
+      </w:pPr>
+      <w:r>
+        <w:rPr>
+          <w:b w:val="false"/>
+          <w:bCs w:val="false"/>
+          <w:color w:val="000000"/>
+          <w:u w:val="none"/>
+        </w:rPr>
+      </w:r>
+    </w:p>
+    <w:p>
+      <w:pPr>
+        <w:pStyle w:val="Normal"/>
+        <w:widowControl/>
+        <w:suppressAutoHyphens w:val="true"/>
+        <w:bidi w:val="0"/>
+        <w:spacing w:lineRule="auto" w:line="259" w:before="0" w:after="160"/>
+        <w:ind w:hanging="0" w:left="-113" w:right="0"/>
+        <w:jc w:val="both"/>
+        <w:rPr>
+          <w:rStyle w:val="Hyperlink"/>
+          <w:b w:val="false"/>
+          <w:bCs w:val="false"/>
+          <w:color w:val="000000"/>
+          <w:u w:val="none"/>
+        </w:rPr>
+      </w:pPr>
+      <w:r>
+        <w:rPr>
+          <w:rStyle w:val="Hyperlink"/>
+          <w:b w:val="false"/>
+          <w:bCs w:val="false"/>
+          <w:color w:val="000000"/>
+          <w:u w:val="none"/>
+        </w:rPr>
+        <w:t>После успешной регистрации:</w:t>
+      </w:r>
+    </w:p>
+    <w:p>
+      <w:pPr>
+        <w:pStyle w:val="Normal"/>
+        <w:widowControl/>
+        <w:suppressAutoHyphens w:val="true"/>
+        <w:bidi w:val="0"/>
+        <w:spacing w:lineRule="auto" w:line="259" w:before="0" w:after="160"/>
+        <w:ind w:hanging="0" w:left="-113" w:right="0"/>
+        <w:jc w:val="both"/>
+        <w:rPr>
+          <w:rStyle w:val="Hyperlink"/>
+          <w:b w:val="false"/>
+          <w:bCs w:val="false"/>
+          <w:color w:val="000000"/>
+          <w:u w:val="none"/>
+        </w:rPr>
+      </w:pPr>
+      <w:r>
+        <w:rPr>
+          <w:b w:val="false"/>
+          <w:bCs w:val="false"/>
+          <w:color w:val="000000"/>
+          <w:u w:val="none"/>
+        </w:rPr>
+        <w:drawing>
+          <wp:anchor behindDoc="0" distT="0" distB="0" distL="0" distR="0" simplePos="0" locked="0" layoutInCell="0" allowOverlap="1" relativeHeight="36">
+            <wp:simplePos x="0" y="0"/>
+            <wp:positionH relativeFrom="column">
+              <wp:posOffset>-144145</wp:posOffset>
+            </wp:positionH>
+            <wp:positionV relativeFrom="paragraph">
+              <wp:posOffset>20955</wp:posOffset>
+            </wp:positionV>
+            <wp:extent cx="7125970" cy="255270"/>
+            <wp:effectExtent l="0" t="0" r="0" b="0"/>
+            <wp:wrapSquare wrapText="largest"/>
+            <wp:docPr id="35" name="Изображение35" descr=""/>
+            <wp:cNvGraphicFramePr>
+              <a:graphicFrameLocks xmlns:a="http://schemas.openxmlformats.org/drawingml/2006/main" noChangeAspect="1"/>
+            </wp:cNvGraphicFramePr>
+            <a:graphic xmlns:a="http://schemas.openxmlformats.org/drawingml/2006/main">
+              <a:graphicData uri="http://schemas.openxmlformats.org/drawingml/2006/picture">
+                <pic:pic xmlns:pic="http://schemas.openxmlformats.org/drawingml/2006/picture">
+                  <pic:nvPicPr>
+                    <pic:cNvPr id="35" name="Изображение35" descr=""/>
+                    <pic:cNvPicPr>
+                      <a:picLocks noChangeAspect="1" noChangeArrowheads="1"/>
+                    </pic:cNvPicPr>
+                  </pic:nvPicPr>
+                  <pic:blipFill>
+                    <a:blip r:embed="rId39"/>
+                    <a:stretch>
+                      <a:fillRect/>
+                    </a:stretch>
+                  </pic:blipFill>
+                  <pic:spPr bwMode="auto">
+                    <a:xfrm>
+                      <a:off x="0" y="0"/>
+                      <a:ext cx="7125970" cy="255270"/>
+                    </a:xfrm>
+                    <a:prstGeom prst="rect">
+                      <a:avLst/>
+                    </a:prstGeom>
+                  </pic:spPr>
+                </pic:pic>
+              </a:graphicData>
+            </a:graphic>
+          </wp:anchor>
+        </w:drawing>
+        <w:drawing>
+          <wp:anchor behindDoc="0" distT="0" distB="0" distL="0" distR="0" simplePos="0" locked="0" layoutInCell="0" allowOverlap="1" relativeHeight="37">
+            <wp:simplePos x="0" y="0"/>
+            <wp:positionH relativeFrom="column">
+              <wp:posOffset>-55245</wp:posOffset>
+            </wp:positionH>
+            <wp:positionV relativeFrom="paragraph">
+              <wp:posOffset>444500</wp:posOffset>
+            </wp:positionV>
+            <wp:extent cx="7125970" cy="1680210"/>
+            <wp:effectExtent l="0" t="0" r="0" b="0"/>
+            <wp:wrapSquare wrapText="largest"/>
+            <wp:docPr id="36" name="Изображение36" descr=""/>
+            <wp:cNvGraphicFramePr>
+              <a:graphicFrameLocks xmlns:a="http://schemas.openxmlformats.org/drawingml/2006/main" noChangeAspect="1"/>
+            </wp:cNvGraphicFramePr>
+            <a:graphic xmlns:a="http://schemas.openxmlformats.org/drawingml/2006/main">
+              <a:graphicData uri="http://schemas.openxmlformats.org/drawingml/2006/picture">
+                <pic:pic xmlns:pic="http://schemas.openxmlformats.org/drawingml/2006/picture">
+                  <pic:nvPicPr>
+                    <pic:cNvPr id="36" name="Изображение36" descr=""/>
+                    <pic:cNvPicPr>
+                      <a:picLocks noChangeAspect="1" noChangeArrowheads="1"/>
+                    </pic:cNvPicPr>
+                  </pic:nvPicPr>
+                  <pic:blipFill>
+                    <a:blip r:embed="rId40"/>
+                    <a:stretch>
+                      <a:fillRect/>
+                    </a:stretch>
+                  </pic:blipFill>
+                  <pic:spPr bwMode="auto">
+                    <a:xfrm>
+                      <a:off x="0" y="0"/>
+                      <a:ext cx="7125970" cy="1680210"/>
+                    </a:xfrm>
+                    <a:prstGeom prst="rect">
+                      <a:avLst/>
+                    </a:prstGeom>
+                  </pic:spPr>
+                </pic:pic>
+              </a:graphicData>
+            </a:graphic>
+          </wp:anchor>
+        </w:drawing>
+      </w:r>
+    </w:p>
+    <w:p>
+      <w:pPr>
+        <w:pStyle w:val="Normal"/>
+        <w:widowControl/>
+        <w:suppressAutoHyphens w:val="true"/>
+        <w:bidi w:val="0"/>
+        <w:spacing w:lineRule="auto" w:line="259" w:before="0" w:after="160"/>
+        <w:ind w:hanging="0" w:left="-113" w:right="0"/>
+        <w:jc w:val="both"/>
+        <w:rPr>
+          <w:rStyle w:val="Hyperlink"/>
+          <w:b w:val="false"/>
+          <w:bCs w:val="false"/>
+          <w:color w:val="000000"/>
+          <w:u w:val="none"/>
+        </w:rPr>
+      </w:pPr>
+      <w:r>
+        <w:rPr>
+          <w:b w:val="false"/>
+          <w:bCs w:val="false"/>
+          <w:color w:val="000000"/>
+          <w:u w:val="none"/>
+        </w:rPr>
+      </w:r>
+    </w:p>
+    <w:p>
+      <w:pPr>
+        <w:pStyle w:val="Normal"/>
+        <w:widowControl/>
+        <w:suppressAutoHyphens w:val="true"/>
+        <w:bidi w:val="0"/>
+        <w:spacing w:lineRule="auto" w:line="259" w:before="0" w:after="160"/>
+        <w:ind w:hanging="0" w:left="-113" w:right="0"/>
+        <w:jc w:val="center"/>
+        <w:rPr>
+          <w:b/>
+          <w:bCs/>
+          <w:color w:val="000000"/>
+          <w:u w:val="none"/>
+        </w:rPr>
+      </w:pPr>
+      <w:r>
+        <w:rPr>
+          <w:b/>
+          <w:bCs/>
+          <w:color w:val="000000"/>
+          <w:u w:val="none"/>
+        </w:rPr>
+        <w:t>Авторизация</w:t>
+      </w:r>
+    </w:p>
+    <w:p>
+      <w:pPr>
+        <w:pStyle w:val="Normal"/>
+        <w:widowControl/>
+        <w:suppressAutoHyphens w:val="true"/>
+        <w:bidi w:val="0"/>
+        <w:spacing w:lineRule="auto" w:line="259" w:before="0" w:after="160"/>
+        <w:ind w:hanging="0" w:left="-113" w:right="0"/>
+        <w:jc w:val="left"/>
+        <w:rPr>
+          <w:b w:val="false"/>
+          <w:bCs w:val="false"/>
+          <w:color w:val="000000"/>
+          <w:u w:val="none"/>
+        </w:rPr>
+      </w:pPr>
+      <w:r>
+        <w:rPr>
+          <w:b w:val="false"/>
+          <w:bCs w:val="false"/>
+          <w:color w:val="000000"/>
+          <w:u w:val="none"/>
+        </w:rPr>
+        <w:t xml:space="preserve">Воспользуемся библиотекой </w:t>
+      </w:r>
+      <w:r>
+        <w:rPr>
+          <w:b/>
+          <w:bCs/>
+          <w:color w:val="000000"/>
+          <w:u w:val="none"/>
+        </w:rPr>
+        <w:t>auth.js</w:t>
+      </w:r>
+      <w:r>
+        <w:rPr>
+          <w:b w:val="false"/>
+          <w:bCs w:val="false"/>
+          <w:color w:val="000000"/>
+          <w:u w:val="none"/>
+        </w:rPr>
+        <w:t>.</w:t>
+      </w:r>
+    </w:p>
+    <w:p>
+      <w:pPr>
+        <w:pStyle w:val="Normal"/>
+        <w:widowControl/>
+        <w:suppressAutoHyphens w:val="true"/>
+        <w:bidi w:val="0"/>
+        <w:spacing w:lineRule="auto" w:line="259" w:before="0" w:after="160"/>
+        <w:ind w:hanging="0" w:left="-113" w:right="0"/>
+        <w:jc w:val="left"/>
+        <w:rPr>
+          <w:b w:val="false"/>
+          <w:bCs w:val="false"/>
+          <w:color w:val="000000"/>
+          <w:u w:val="none"/>
+        </w:rPr>
+      </w:pPr>
+      <w:r>
+        <w:rPr>
+          <w:b w:val="false"/>
+          <w:bCs w:val="false"/>
+          <w:color w:val="000000"/>
+          <w:u w:val="none"/>
+        </w:rPr>
+        <w:t>Для аутентификации в NEXT JS.</w:t>
+      </w:r>
+    </w:p>
+    <w:p>
+      <w:pPr>
+        <w:pStyle w:val="Normal"/>
+        <w:widowControl/>
+        <w:suppressAutoHyphens w:val="true"/>
+        <w:bidi w:val="0"/>
+        <w:spacing w:lineRule="auto" w:line="259" w:before="0" w:after="160"/>
+        <w:ind w:hanging="0" w:left="-113" w:right="0"/>
+        <w:jc w:val="left"/>
+        <w:rPr>
+          <w:b w:val="false"/>
+          <w:bCs w:val="false"/>
+          <w:color w:val="000000"/>
+          <w:u w:val="none"/>
+        </w:rPr>
+      </w:pPr>
+      <w:r>
+        <w:rPr>
+          <w:b w:val="false"/>
+          <w:bCs w:val="false"/>
+          <w:color w:val="000000"/>
+          <w:u w:val="none"/>
+        </w:rPr>
+        <w:t>Для авторизации она использует аккаунты, сессии и jwt.</w:t>
+      </w:r>
+    </w:p>
+    <w:p>
+      <w:pPr>
+        <w:pStyle w:val="Normal"/>
+        <w:widowControl/>
+        <w:suppressAutoHyphens w:val="true"/>
+        <w:bidi w:val="0"/>
+        <w:spacing w:lineRule="auto" w:line="259" w:before="0" w:after="160"/>
+        <w:ind w:hanging="0" w:left="-113" w:right="0"/>
+        <w:jc w:val="left"/>
+        <w:rPr>
+          <w:b w:val="false"/>
+          <w:bCs w:val="false"/>
+          <w:color w:val="000000"/>
+          <w:u w:val="none"/>
+        </w:rPr>
+      </w:pPr>
+      <w:r>
+        <w:rPr>
+          <w:b w:val="false"/>
+          <w:bCs w:val="false"/>
+          <w:color w:val="000000"/>
+          <w:u w:val="none"/>
+        </w:rPr>
+        <w:t>Будем хранить в куках браузера токен содержащий данные пользователя.</w:t>
+      </w:r>
+    </w:p>
+    <w:p>
+      <w:pPr>
+        <w:pStyle w:val="Normal"/>
+        <w:widowControl/>
+        <w:suppressAutoHyphens w:val="true"/>
+        <w:bidi w:val="0"/>
+        <w:spacing w:lineRule="auto" w:line="259" w:before="0" w:after="160"/>
+        <w:ind w:hanging="0" w:left="-113" w:right="0"/>
+        <w:jc w:val="left"/>
+        <w:rPr>
+          <w:b w:val="false"/>
+          <w:bCs w:val="false"/>
+          <w:color w:val="000000"/>
+          <w:u w:val="none"/>
+        </w:rPr>
+      </w:pPr>
+      <w:r>
+        <w:rPr>
+          <w:b w:val="false"/>
+          <w:bCs w:val="false"/>
+          <w:color w:val="000000"/>
+          <w:u w:val="none"/>
+        </w:rPr>
+        <w:t>Будем передавать данные между клиентом и сервером без запроса к БД.</w:t>
+      </w:r>
+    </w:p>
+    <w:p>
+      <w:pPr>
+        <w:pStyle w:val="Normal"/>
+        <w:widowControl/>
+        <w:suppressAutoHyphens w:val="true"/>
+        <w:bidi w:val="0"/>
+        <w:spacing w:lineRule="auto" w:line="259" w:before="0" w:after="160"/>
+        <w:ind w:hanging="0" w:left="-113" w:right="0"/>
+        <w:jc w:val="left"/>
+        <w:rPr/>
+      </w:pPr>
+      <w:hyperlink r:id="rId42">
+        <w:r>
+          <w:rPr>
+            <w:rStyle w:val="Hyperlink"/>
+            <w:b w:val="false"/>
+            <w:bCs w:val="false"/>
+            <w:color w:val="000000"/>
+            <w:u w:val="none"/>
+          </w:rPr>
+          <w:t>https://authjs.dev/getting-started/installation?framework=Next.js</w:t>
+        </w:r>
+      </w:hyperlink>
+    </w:p>
+    <w:p>
+      <w:pPr>
+        <w:pStyle w:val="Normal"/>
+        <w:widowControl/>
+        <w:suppressAutoHyphens w:val="true"/>
+        <w:bidi w:val="0"/>
+        <w:spacing w:lineRule="auto" w:line="259" w:before="0" w:after="160"/>
+        <w:ind w:hanging="0" w:left="-113" w:right="0"/>
+        <w:jc w:val="left"/>
+        <w:rPr>
           <w:b w:val="false"/>
           <w:bCs w:val="false"/>
           <w:color w:val="000000"/>

</xml_diff>